<commit_message>
add example one to report
</commit_message>
<xml_diff>
--- a/publish/main.docx
+++ b/publish/main.docx
@@ -1,6 +1,6 @@
 
 <file path=word/document.xml><?xml version="1.0" encoding="utf-8"?>
-<w:document xmlns:wpc="http://schemas.microsoft.com/office/word/2010/wordprocessingCanvas" xmlns:mc="http://schemas.openxmlformats.org/markup-compatibility/2006" xmlns:o="urn:schemas-microsoft-com:office:office" xmlns:r="http://schemas.openxmlformats.org/officeDocument/2006/relationships" xmlns:m="http://schemas.openxmlformats.org/officeDocument/2006/math" xmlns:v="urn:schemas-microsoft-com:vml" xmlns:wp14="http://schemas.microsoft.com/office/word/2010/wordprocessingDrawing" xmlns:wp="http://schemas.openxmlformats.org/drawingml/2006/wordprocessingDrawing" xmlns:w10="urn:schemas-microsoft-com:office:word" xmlns:w="http://schemas.openxmlformats.org/wordprocessingml/2006/main" xmlns:w14="http://schemas.microsoft.com/office/word/2010/wordml" xmlns:w15="http://schemas.microsoft.com/office/word/2012/wordml" xmlns:wpg="http://schemas.microsoft.com/office/word/2010/wordprocessingGroup" xmlns:wpi="http://schemas.microsoft.com/office/word/2010/wordprocessingInk" xmlns:wne="http://schemas.microsoft.com/office/word/2006/wordml" xmlns:wps="http://schemas.microsoft.com/office/word/2010/wordprocessingShape" mc:Ignorable="w14 w15 wp14">
+<w:document xmlns:wpc="http://schemas.microsoft.com/office/word/2010/wordprocessingCanvas" xmlns:cx="http://schemas.microsoft.com/office/drawing/2014/chartex" xmlns:cx1="http://schemas.microsoft.com/office/drawing/2015/9/8/chartex" xmlns:cx2="http://schemas.microsoft.com/office/drawing/2015/10/21/chartex" xmlns:cx3="http://schemas.microsoft.com/office/drawing/2016/5/9/chartex" xmlns:cx4="http://schemas.microsoft.com/office/drawing/2016/5/10/chartex" xmlns:cx5="http://schemas.microsoft.com/office/drawing/2016/5/11/chartex" xmlns:cx6="http://schemas.microsoft.com/office/drawing/2016/5/12/chartex" xmlns:cx7="http://schemas.microsoft.com/office/drawing/2016/5/13/chartex" xmlns:cx8="http://schemas.microsoft.com/office/drawing/2016/5/14/chartex" xmlns:mc="http://schemas.openxmlformats.org/markup-compatibility/2006" xmlns:aink="http://schemas.microsoft.com/office/drawing/2016/ink" xmlns:am3d="http://schemas.microsoft.com/office/drawing/2017/model3d" xmlns:o="urn:schemas-microsoft-com:office:office" xmlns:r="http://schemas.openxmlformats.org/officeDocument/2006/relationships" xmlns:m="http://schemas.openxmlformats.org/officeDocument/2006/math" xmlns:v="urn:schemas-microsoft-com:vml" xmlns:wp14="http://schemas.microsoft.com/office/word/2010/wordprocessingDrawing" xmlns:wp="http://schemas.openxmlformats.org/drawingml/2006/wordprocessingDrawing" xmlns:w10="urn:schemas-microsoft-com:office:word" xmlns:w="http://schemas.openxmlformats.org/wordprocessingml/2006/main" xmlns:w14="http://schemas.microsoft.com/office/word/2010/wordml" xmlns:w15="http://schemas.microsoft.com/office/word/2012/wordml" xmlns:w16cex="http://schemas.microsoft.com/office/word/2018/wordml/cex" xmlns:w16cid="http://schemas.microsoft.com/office/word/2016/wordml/cid" xmlns:w16="http://schemas.microsoft.com/office/word/2018/wordml" xmlns:w16se="http://schemas.microsoft.com/office/word/2015/wordml/symex" xmlns:wpg="http://schemas.microsoft.com/office/word/2010/wordprocessingGroup" xmlns:wpi="http://schemas.microsoft.com/office/word/2010/wordprocessingInk" xmlns:wne="http://schemas.microsoft.com/office/word/2006/wordml" xmlns:wps="http://schemas.microsoft.com/office/word/2010/wordprocessingShape" mc:Ignorable="w14 w15 w16se w16cid w16 w16cex wp14">
   <w:body>
     <w:p>
       <w:pPr>
@@ -855,6 +855,12 @@
     <w:p>
       <w:pPr>
         <w:pStyle w:val="MATLABOutput"/>
+        <w:sectPr>
+          <w:pgSz w:w="19152" w:h="19152" w:code="8"/>
+          <w:pgMar w:top="1440" w:right="1440" w:bottom="1440" w:left="1440" w:header="720" w:footer="720" w:gutter="0"/>
+          <w:cols w:space="720"/>
+          <w:docGrid w:linePitch="360"/>
+        </w:sectPr>
       </w:pPr>
       <w:r>
         <w:t>File information:</w:t>
@@ -881,6 +887,9 @@
       </w:r>
       <w:r>
         <w:br/>
+      </w:r>
+      <w:r>
+        <w:lastRenderedPageBreak/>
         <w:t xml:space="preserve">The gain of fir filter : 310-600 Hz  is 0.000804 , Order is 150 </w:t>
       </w:r>
       <w:r>
@@ -905,18 +914,78 @@
       </w:r>
       <w:r>
         <w:br/>
-        <w:t xml:space="preserve">The gain of fir filter : 14-16  KHZ  is 0.000384 , Order is 150 </w:t>
+        <w:t>The gain of fir filter : 14-16  KHZ  is 0.000384 , Order is 1</w:t>
       </w:r>
     </w:p>
     <w:p>
-      <w:bookmarkStart w:id="0" w:name="_GoBack"/>
+      <w:pPr>
+        <w:sectPr>
+          <w:pgSz w:w="19152" w:h="19152" w:code="8"/>
+          <w:pgMar w:top="720" w:right="720" w:bottom="720" w:left="720" w:header="720" w:footer="720" w:gutter="0"/>
+          <w:cols w:space="720"/>
+          <w:docGrid w:linePitch="360"/>
+        </w:sectPr>
+      </w:pPr>
       <w:r>
         <w:rPr>
           <w:noProof/>
         </w:rPr>
         <w:lastRenderedPageBreak/>
         <w:drawing>
-          <wp:inline distT="0" distB="0" distL="0" distR="0">
+          <wp:inline distT="0" distB="0" distL="0" distR="0" wp14:anchorId="18D73E25" wp14:editId="1477E13E">
+            <wp:extent cx="5486400" cy="5125085"/>
+            <wp:effectExtent l="0" t="0" r="0" b="0"/>
+            <wp:docPr id="55" name="Picture 4"/>
+            <wp:cNvGraphicFramePr>
+              <a:graphicFrameLocks xmlns:a="http://schemas.openxmlformats.org/drawingml/2006/main" noChangeAspect="1"/>
+            </wp:cNvGraphicFramePr>
+            <a:graphic xmlns:a="http://schemas.openxmlformats.org/drawingml/2006/main">
+              <a:graphicData uri="http://schemas.openxmlformats.org/drawingml/2006/picture">
+                <pic:pic xmlns:pic="http://schemas.openxmlformats.org/drawingml/2006/picture">
+                  <pic:nvPicPr>
+                    <pic:cNvPr id="0" name="Picture 4"/>
+                    <pic:cNvPicPr>
+                      <a:picLocks noChangeAspect="1" noChangeArrowheads="1"/>
+                    </pic:cNvPicPr>
+                  </pic:nvPicPr>
+                  <pic:blipFill>
+                    <a:blip r:embed="rId4">
+                      <a:extLst>
+                        <a:ext uri="{28A0092B-C50C-407E-A947-70E740481C1C}">
+                          <a14:useLocalDpi xmlns:a14="http://schemas.microsoft.com/office/drawing/2010/main" val="0"/>
+                        </a:ext>
+                      </a:extLst>
+                    </a:blip>
+                    <a:srcRect/>
+                    <a:stretch>
+                      <a:fillRect/>
+                    </a:stretch>
+                  </pic:blipFill>
+                  <pic:spPr bwMode="auto">
+                    <a:xfrm>
+                      <a:off x="0" y="0"/>
+                      <a:ext cx="5486400" cy="5125085"/>
+                    </a:xfrm>
+                    <a:prstGeom prst="rect">
+                      <a:avLst/>
+                    </a:prstGeom>
+                    <a:noFill/>
+                    <a:ln>
+                      <a:noFill/>
+                    </a:ln>
+                  </pic:spPr>
+                </pic:pic>
+              </a:graphicData>
+            </a:graphic>
+          </wp:inline>
+        </w:drawing>
+      </w:r>
+      <w:r>
+        <w:rPr>
+          <w:noProof/>
+        </w:rPr>
+        <w:drawing>
+          <wp:inline distT="0" distB="0" distL="0" distR="0" wp14:anchorId="3E72D095" wp14:editId="55B8A970">
             <wp:extent cx="5486400" cy="5125085"/>
             <wp:effectExtent l="0" t="0" r="0" b="0"/>
             <wp:docPr id="62" name="Picture 1"/>
@@ -933,7 +1002,7 @@
                     </pic:cNvPicPr>
                   </pic:nvPicPr>
                   <pic:blipFill>
-                    <a:blip r:embed="rId4">
+                    <a:blip r:embed="rId5">
                       <a:extLst>
                         <a:ext uri="{28A0092B-C50C-407E-A947-70E740481C1C}">
                           <a14:useLocalDpi xmlns:a14="http://schemas.microsoft.com/office/drawing/2010/main" val="0"/>
@@ -964,15 +1033,65 @@
           </wp:inline>
         </w:drawing>
       </w:r>
-      <w:bookmarkEnd w:id="0"/>
-    </w:p>
-    <w:p>
-      <w:r>
-        <w:rPr>
-          <w:noProof/>
-        </w:rPr>
-        <w:drawing>
-          <wp:inline distT="0" distB="0" distL="0" distR="0">
+      <w:r>
+        <w:rPr>
+          <w:noProof/>
+        </w:rPr>
+        <w:drawing>
+          <wp:inline distT="0" distB="0" distL="0" distR="0" wp14:anchorId="7E4021FF" wp14:editId="7D653975">
+            <wp:extent cx="5486400" cy="5125085"/>
+            <wp:effectExtent l="0" t="0" r="0" b="0"/>
+            <wp:docPr id="3" name="Picture 3"/>
+            <wp:cNvGraphicFramePr>
+              <a:graphicFrameLocks xmlns:a="http://schemas.openxmlformats.org/drawingml/2006/main" noChangeAspect="1"/>
+            </wp:cNvGraphicFramePr>
+            <a:graphic xmlns:a="http://schemas.openxmlformats.org/drawingml/2006/main">
+              <a:graphicData uri="http://schemas.openxmlformats.org/drawingml/2006/picture">
+                <pic:pic xmlns:pic="http://schemas.openxmlformats.org/drawingml/2006/picture">
+                  <pic:nvPicPr>
+                    <pic:cNvPr id="0" name="Picture 3"/>
+                    <pic:cNvPicPr>
+                      <a:picLocks noChangeAspect="1" noChangeArrowheads="1"/>
+                    </pic:cNvPicPr>
+                  </pic:nvPicPr>
+                  <pic:blipFill>
+                    <a:blip r:embed="rId6">
+                      <a:extLst>
+                        <a:ext uri="{28A0092B-C50C-407E-A947-70E740481C1C}">
+                          <a14:useLocalDpi xmlns:a14="http://schemas.microsoft.com/office/drawing/2010/main" val="0"/>
+                        </a:ext>
+                      </a:extLst>
+                    </a:blip>
+                    <a:srcRect/>
+                    <a:stretch>
+                      <a:fillRect/>
+                    </a:stretch>
+                  </pic:blipFill>
+                  <pic:spPr bwMode="auto">
+                    <a:xfrm>
+                      <a:off x="0" y="0"/>
+                      <a:ext cx="5486400" cy="5125085"/>
+                    </a:xfrm>
+                    <a:prstGeom prst="rect">
+                      <a:avLst/>
+                    </a:prstGeom>
+                    <a:noFill/>
+                    <a:ln>
+                      <a:noFill/>
+                    </a:ln>
+                  </pic:spPr>
+                </pic:pic>
+              </a:graphicData>
+            </a:graphic>
+          </wp:inline>
+        </w:drawing>
+      </w:r>
+      <w:r>
+        <w:rPr>
+          <w:noProof/>
+        </w:rPr>
+        <w:drawing>
+          <wp:inline distT="0" distB="0" distL="0" distR="0" wp14:anchorId="088187B2" wp14:editId="6C3F5B8D">
             <wp:extent cx="5486400" cy="5125085"/>
             <wp:effectExtent l="0" t="0" r="0" b="0"/>
             <wp:docPr id="2" name="Picture 2"/>
@@ -989,7 +1108,7 @@
                     </pic:cNvPicPr>
                   </pic:nvPicPr>
                   <pic:blipFill>
-                    <a:blip r:embed="rId5">
+                    <a:blip r:embed="rId7">
                       <a:extLst>
                         <a:ext uri="{28A0092B-C50C-407E-A947-70E740481C1C}">
                           <a14:useLocalDpi xmlns:a14="http://schemas.microsoft.com/office/drawing/2010/main" val="0"/>
@@ -1021,125 +1140,20 @@
         </w:drawing>
       </w:r>
     </w:p>
+    <w:p/>
+    <w:p/>
+    <w:p/>
+    <w:p/>
     <w:p>
-      <w:r>
-        <w:rPr>
-          <w:noProof/>
-        </w:rPr>
-        <w:lastRenderedPageBreak/>
-        <w:drawing>
-          <wp:inline distT="0" distB="0" distL="0" distR="0">
-            <wp:extent cx="5486400" cy="5125085"/>
-            <wp:effectExtent l="0" t="0" r="0" b="0"/>
-            <wp:docPr id="3" name="Picture 3"/>
-            <wp:cNvGraphicFramePr>
-              <a:graphicFrameLocks xmlns:a="http://schemas.openxmlformats.org/drawingml/2006/main" noChangeAspect="1"/>
-            </wp:cNvGraphicFramePr>
-            <a:graphic xmlns:a="http://schemas.openxmlformats.org/drawingml/2006/main">
-              <a:graphicData uri="http://schemas.openxmlformats.org/drawingml/2006/picture">
-                <pic:pic xmlns:pic="http://schemas.openxmlformats.org/drawingml/2006/picture">
-                  <pic:nvPicPr>
-                    <pic:cNvPr id="0" name="Picture 3"/>
-                    <pic:cNvPicPr>
-                      <a:picLocks noChangeAspect="1" noChangeArrowheads="1"/>
-                    </pic:cNvPicPr>
-                  </pic:nvPicPr>
-                  <pic:blipFill>
-                    <a:blip r:embed="rId6">
-                      <a:extLst>
-                        <a:ext uri="{28A0092B-C50C-407E-A947-70E740481C1C}">
-                          <a14:useLocalDpi xmlns:a14="http://schemas.microsoft.com/office/drawing/2010/main" val="0"/>
-                        </a:ext>
-                      </a:extLst>
-                    </a:blip>
-                    <a:srcRect/>
-                    <a:stretch>
-                      <a:fillRect/>
-                    </a:stretch>
-                  </pic:blipFill>
-                  <pic:spPr bwMode="auto">
-                    <a:xfrm>
-                      <a:off x="0" y="0"/>
-                      <a:ext cx="5486400" cy="5125085"/>
-                    </a:xfrm>
-                    <a:prstGeom prst="rect">
-                      <a:avLst/>
-                    </a:prstGeom>
-                    <a:noFill/>
-                    <a:ln>
-                      <a:noFill/>
-                    </a:ln>
-                  </pic:spPr>
-                </pic:pic>
-              </a:graphicData>
-            </a:graphic>
-          </wp:inline>
-        </w:drawing>
-      </w:r>
-    </w:p>
-    <w:p>
-      <w:r>
-        <w:rPr>
-          <w:noProof/>
-        </w:rPr>
-        <w:drawing>
-          <wp:inline distT="0" distB="0" distL="0" distR="0">
-            <wp:extent cx="5486400" cy="5125085"/>
-            <wp:effectExtent l="0" t="0" r="0" b="0"/>
-            <wp:docPr id="55" name="Picture 4"/>
-            <wp:cNvGraphicFramePr>
-              <a:graphicFrameLocks xmlns:a="http://schemas.openxmlformats.org/drawingml/2006/main" noChangeAspect="1"/>
-            </wp:cNvGraphicFramePr>
-            <a:graphic xmlns:a="http://schemas.openxmlformats.org/drawingml/2006/main">
-              <a:graphicData uri="http://schemas.openxmlformats.org/drawingml/2006/picture">
-                <pic:pic xmlns:pic="http://schemas.openxmlformats.org/drawingml/2006/picture">
-                  <pic:nvPicPr>
-                    <pic:cNvPr id="0" name="Picture 4"/>
-                    <pic:cNvPicPr>
-                      <a:picLocks noChangeAspect="1" noChangeArrowheads="1"/>
-                    </pic:cNvPicPr>
-                  </pic:nvPicPr>
-                  <pic:blipFill>
-                    <a:blip r:embed="rId7">
-                      <a:extLst>
-                        <a:ext uri="{28A0092B-C50C-407E-A947-70E740481C1C}">
-                          <a14:useLocalDpi xmlns:a14="http://schemas.microsoft.com/office/drawing/2010/main" val="0"/>
-                        </a:ext>
-                      </a:extLst>
-                    </a:blip>
-                    <a:srcRect/>
-                    <a:stretch>
-                      <a:fillRect/>
-                    </a:stretch>
-                  </pic:blipFill>
-                  <pic:spPr bwMode="auto">
-                    <a:xfrm>
-                      <a:off x="0" y="0"/>
-                      <a:ext cx="5486400" cy="5125085"/>
-                    </a:xfrm>
-                    <a:prstGeom prst="rect">
-                      <a:avLst/>
-                    </a:prstGeom>
-                    <a:noFill/>
-                    <a:ln>
-                      <a:noFill/>
-                    </a:ln>
-                  </pic:spPr>
-                </pic:pic>
-              </a:graphicData>
-            </a:graphic>
-          </wp:inline>
-        </w:drawing>
-      </w:r>
-    </w:p>
-    <w:p>
-      <w:r>
-        <w:rPr>
-          <w:noProof/>
-        </w:rPr>
-        <w:lastRenderedPageBreak/>
-        <w:drawing>
-          <wp:inline distT="0" distB="0" distL="0" distR="0">
+      <w:pPr>
+        <w:ind w:left="3600" w:firstLine="720"/>
+      </w:pPr>
+      <w:r>
+        <w:rPr>
+          <w:noProof/>
+        </w:rPr>
+        <w:drawing>
+          <wp:inline distT="0" distB="0" distL="0" distR="0" wp14:anchorId="6BD48904" wp14:editId="53993D63">
             <wp:extent cx="5486400" cy="4890770"/>
             <wp:effectExtent l="0" t="0" r="0" b="5080"/>
             <wp:docPr id="5" name="Picture 5"/>
@@ -1193,8 +1207,62 @@
         <w:rPr>
           <w:noProof/>
         </w:rPr>
-        <w:drawing>
-          <wp:inline distT="0" distB="0" distL="0" distR="0">
+        <w:lastRenderedPageBreak/>
+        <w:drawing>
+          <wp:inline distT="0" distB="0" distL="0" distR="0" wp14:anchorId="27D8B406" wp14:editId="3F7F035A">
+            <wp:extent cx="5486400" cy="5125085"/>
+            <wp:effectExtent l="0" t="0" r="0" b="0"/>
+            <wp:docPr id="9" name="Picture 9"/>
+            <wp:cNvGraphicFramePr>
+              <a:graphicFrameLocks xmlns:a="http://schemas.openxmlformats.org/drawingml/2006/main" noChangeAspect="1"/>
+            </wp:cNvGraphicFramePr>
+            <a:graphic xmlns:a="http://schemas.openxmlformats.org/drawingml/2006/main">
+              <a:graphicData uri="http://schemas.openxmlformats.org/drawingml/2006/picture">
+                <pic:pic xmlns:pic="http://schemas.openxmlformats.org/drawingml/2006/picture">
+                  <pic:nvPicPr>
+                    <pic:cNvPr id="0" name="Picture 9"/>
+                    <pic:cNvPicPr>
+                      <a:picLocks noChangeAspect="1" noChangeArrowheads="1"/>
+                    </pic:cNvPicPr>
+                  </pic:nvPicPr>
+                  <pic:blipFill>
+                    <a:blip r:embed="rId9">
+                      <a:extLst>
+                        <a:ext uri="{28A0092B-C50C-407E-A947-70E740481C1C}">
+                          <a14:useLocalDpi xmlns:a14="http://schemas.microsoft.com/office/drawing/2010/main" val="0"/>
+                        </a:ext>
+                      </a:extLst>
+                    </a:blip>
+                    <a:srcRect/>
+                    <a:stretch>
+                      <a:fillRect/>
+                    </a:stretch>
+                  </pic:blipFill>
+                  <pic:spPr bwMode="auto">
+                    <a:xfrm>
+                      <a:off x="0" y="0"/>
+                      <a:ext cx="5486400" cy="5125085"/>
+                    </a:xfrm>
+                    <a:prstGeom prst="rect">
+                      <a:avLst/>
+                    </a:prstGeom>
+                    <a:noFill/>
+                    <a:ln>
+                      <a:noFill/>
+                    </a:ln>
+                  </pic:spPr>
+                </pic:pic>
+              </a:graphicData>
+            </a:graphic>
+          </wp:inline>
+        </w:drawing>
+      </w:r>
+      <w:r>
+        <w:rPr>
+          <w:noProof/>
+        </w:rPr>
+        <w:drawing>
+          <wp:inline distT="0" distB="0" distL="0" distR="0" wp14:anchorId="06319FCB" wp14:editId="38CBDBEE">
             <wp:extent cx="5486400" cy="5125085"/>
             <wp:effectExtent l="0" t="0" r="0" b="0"/>
             <wp:docPr id="6" name="Picture 6"/>
@@ -1211,7 +1279,7 @@
                     </pic:cNvPicPr>
                   </pic:nvPicPr>
                   <pic:blipFill>
-                    <a:blip r:embed="rId9">
+                    <a:blip r:embed="rId10">
                       <a:extLst>
                         <a:ext uri="{28A0092B-C50C-407E-A947-70E740481C1C}">
                           <a14:useLocalDpi xmlns:a14="http://schemas.microsoft.com/office/drawing/2010/main" val="0"/>
@@ -1242,15 +1310,65 @@
           </wp:inline>
         </w:drawing>
       </w:r>
-    </w:p>
-    <w:p>
-      <w:r>
-        <w:rPr>
-          <w:noProof/>
-        </w:rPr>
-        <w:lastRenderedPageBreak/>
-        <w:drawing>
-          <wp:inline distT="0" distB="0" distL="0" distR="0">
+      <w:r>
+        <w:rPr>
+          <w:noProof/>
+        </w:rPr>
+        <w:drawing>
+          <wp:inline distT="0" distB="0" distL="0" distR="0" wp14:anchorId="64AE072D" wp14:editId="035643C9">
+            <wp:extent cx="5486400" cy="5125085"/>
+            <wp:effectExtent l="0" t="0" r="0" b="0"/>
+            <wp:docPr id="8" name="Picture 8"/>
+            <wp:cNvGraphicFramePr>
+              <a:graphicFrameLocks xmlns:a="http://schemas.openxmlformats.org/drawingml/2006/main" noChangeAspect="1"/>
+            </wp:cNvGraphicFramePr>
+            <a:graphic xmlns:a="http://schemas.openxmlformats.org/drawingml/2006/main">
+              <a:graphicData uri="http://schemas.openxmlformats.org/drawingml/2006/picture">
+                <pic:pic xmlns:pic="http://schemas.openxmlformats.org/drawingml/2006/picture">
+                  <pic:nvPicPr>
+                    <pic:cNvPr id="0" name="Picture 8"/>
+                    <pic:cNvPicPr>
+                      <a:picLocks noChangeAspect="1" noChangeArrowheads="1"/>
+                    </pic:cNvPicPr>
+                  </pic:nvPicPr>
+                  <pic:blipFill>
+                    <a:blip r:embed="rId11">
+                      <a:extLst>
+                        <a:ext uri="{28A0092B-C50C-407E-A947-70E740481C1C}">
+                          <a14:useLocalDpi xmlns:a14="http://schemas.microsoft.com/office/drawing/2010/main" val="0"/>
+                        </a:ext>
+                      </a:extLst>
+                    </a:blip>
+                    <a:srcRect/>
+                    <a:stretch>
+                      <a:fillRect/>
+                    </a:stretch>
+                  </pic:blipFill>
+                  <pic:spPr bwMode="auto">
+                    <a:xfrm>
+                      <a:off x="0" y="0"/>
+                      <a:ext cx="5486400" cy="5125085"/>
+                    </a:xfrm>
+                    <a:prstGeom prst="rect">
+                      <a:avLst/>
+                    </a:prstGeom>
+                    <a:noFill/>
+                    <a:ln>
+                      <a:noFill/>
+                    </a:ln>
+                  </pic:spPr>
+                </pic:pic>
+              </a:graphicData>
+            </a:graphic>
+          </wp:inline>
+        </w:drawing>
+      </w:r>
+      <w:r>
+        <w:rPr>
+          <w:noProof/>
+        </w:rPr>
+        <w:drawing>
+          <wp:inline distT="0" distB="0" distL="0" distR="0" wp14:anchorId="28BA4780" wp14:editId="0D55C016">
             <wp:extent cx="5486400" cy="5125085"/>
             <wp:effectExtent l="0" t="0" r="0" b="0"/>
             <wp:docPr id="7" name="Picture 7"/>
@@ -1267,7 +1385,7 @@
                     </pic:cNvPicPr>
                   </pic:nvPicPr>
                   <pic:blipFill>
-                    <a:blip r:embed="rId10">
+                    <a:blip r:embed="rId12">
                       <a:extLst>
                         <a:ext uri="{28A0092B-C50C-407E-A947-70E740481C1C}">
                           <a14:useLocalDpi xmlns:a14="http://schemas.microsoft.com/office/drawing/2010/main" val="0"/>
@@ -1299,124 +1417,19 @@
         </w:drawing>
       </w:r>
     </w:p>
+    <w:p/>
+    <w:p/>
+    <w:p/>
     <w:p>
-      <w:r>
-        <w:rPr>
-          <w:noProof/>
-        </w:rPr>
-        <w:drawing>
-          <wp:inline distT="0" distB="0" distL="0" distR="0">
-            <wp:extent cx="5486400" cy="5125085"/>
-            <wp:effectExtent l="0" t="0" r="0" b="0"/>
-            <wp:docPr id="8" name="Picture 8"/>
-            <wp:cNvGraphicFramePr>
-              <a:graphicFrameLocks xmlns:a="http://schemas.openxmlformats.org/drawingml/2006/main" noChangeAspect="1"/>
-            </wp:cNvGraphicFramePr>
-            <a:graphic xmlns:a="http://schemas.openxmlformats.org/drawingml/2006/main">
-              <a:graphicData uri="http://schemas.openxmlformats.org/drawingml/2006/picture">
-                <pic:pic xmlns:pic="http://schemas.openxmlformats.org/drawingml/2006/picture">
-                  <pic:nvPicPr>
-                    <pic:cNvPr id="0" name="Picture 8"/>
-                    <pic:cNvPicPr>
-                      <a:picLocks noChangeAspect="1" noChangeArrowheads="1"/>
-                    </pic:cNvPicPr>
-                  </pic:nvPicPr>
-                  <pic:blipFill>
-                    <a:blip r:embed="rId11">
-                      <a:extLst>
-                        <a:ext uri="{28A0092B-C50C-407E-A947-70E740481C1C}">
-                          <a14:useLocalDpi xmlns:a14="http://schemas.microsoft.com/office/drawing/2010/main" val="0"/>
-                        </a:ext>
-                      </a:extLst>
-                    </a:blip>
-                    <a:srcRect/>
-                    <a:stretch>
-                      <a:fillRect/>
-                    </a:stretch>
-                  </pic:blipFill>
-                  <pic:spPr bwMode="auto">
-                    <a:xfrm>
-                      <a:off x="0" y="0"/>
-                      <a:ext cx="5486400" cy="5125085"/>
-                    </a:xfrm>
-                    <a:prstGeom prst="rect">
-                      <a:avLst/>
-                    </a:prstGeom>
-                    <a:noFill/>
-                    <a:ln>
-                      <a:noFill/>
-                    </a:ln>
-                  </pic:spPr>
-                </pic:pic>
-              </a:graphicData>
-            </a:graphic>
-          </wp:inline>
-        </w:drawing>
-      </w:r>
-    </w:p>
-    <w:p>
-      <w:r>
-        <w:rPr>
-          <w:noProof/>
-        </w:rPr>
-        <w:lastRenderedPageBreak/>
-        <w:drawing>
-          <wp:inline distT="0" distB="0" distL="0" distR="0">
-            <wp:extent cx="5486400" cy="5125085"/>
-            <wp:effectExtent l="0" t="0" r="0" b="0"/>
-            <wp:docPr id="9" name="Picture 9"/>
-            <wp:cNvGraphicFramePr>
-              <a:graphicFrameLocks xmlns:a="http://schemas.openxmlformats.org/drawingml/2006/main" noChangeAspect="1"/>
-            </wp:cNvGraphicFramePr>
-            <a:graphic xmlns:a="http://schemas.openxmlformats.org/drawingml/2006/main">
-              <a:graphicData uri="http://schemas.openxmlformats.org/drawingml/2006/picture">
-                <pic:pic xmlns:pic="http://schemas.openxmlformats.org/drawingml/2006/picture">
-                  <pic:nvPicPr>
-                    <pic:cNvPr id="0" name="Picture 9"/>
-                    <pic:cNvPicPr>
-                      <a:picLocks noChangeAspect="1" noChangeArrowheads="1"/>
-                    </pic:cNvPicPr>
-                  </pic:nvPicPr>
-                  <pic:blipFill>
-                    <a:blip r:embed="rId12">
-                      <a:extLst>
-                        <a:ext uri="{28A0092B-C50C-407E-A947-70E740481C1C}">
-                          <a14:useLocalDpi xmlns:a14="http://schemas.microsoft.com/office/drawing/2010/main" val="0"/>
-                        </a:ext>
-                      </a:extLst>
-                    </a:blip>
-                    <a:srcRect/>
-                    <a:stretch>
-                      <a:fillRect/>
-                    </a:stretch>
-                  </pic:blipFill>
-                  <pic:spPr bwMode="auto">
-                    <a:xfrm>
-                      <a:off x="0" y="0"/>
-                      <a:ext cx="5486400" cy="5125085"/>
-                    </a:xfrm>
-                    <a:prstGeom prst="rect">
-                      <a:avLst/>
-                    </a:prstGeom>
-                    <a:noFill/>
-                    <a:ln>
-                      <a:noFill/>
-                    </a:ln>
-                  </pic:spPr>
-                </pic:pic>
-              </a:graphicData>
-            </a:graphic>
-          </wp:inline>
-        </w:drawing>
-      </w:r>
-    </w:p>
-    <w:p>
-      <w:r>
-        <w:rPr>
-          <w:noProof/>
-        </w:rPr>
-        <w:drawing>
-          <wp:inline distT="0" distB="0" distL="0" distR="0">
+      <w:pPr>
+        <w:ind w:left="3600" w:firstLine="720"/>
+      </w:pPr>
+      <w:r>
+        <w:rPr>
+          <w:noProof/>
+        </w:rPr>
+        <w:drawing>
+          <wp:inline distT="0" distB="0" distL="0" distR="0" wp14:anchorId="2D048BDC" wp14:editId="227631BE">
             <wp:extent cx="5486400" cy="4890770"/>
             <wp:effectExtent l="0" t="0" r="0" b="5080"/>
             <wp:docPr id="10" name="Picture 10"/>
@@ -1472,7 +1485,60 @@
         </w:rPr>
         <w:lastRenderedPageBreak/>
         <w:drawing>
-          <wp:inline distT="0" distB="0" distL="0" distR="0">
+          <wp:inline distT="0" distB="0" distL="0" distR="0" wp14:anchorId="7ED638CB" wp14:editId="7B4DC239">
+            <wp:extent cx="5486400" cy="5125085"/>
+            <wp:effectExtent l="0" t="0" r="0" b="0"/>
+            <wp:docPr id="14" name="Picture 14"/>
+            <wp:cNvGraphicFramePr>
+              <a:graphicFrameLocks xmlns:a="http://schemas.openxmlformats.org/drawingml/2006/main" noChangeAspect="1"/>
+            </wp:cNvGraphicFramePr>
+            <a:graphic xmlns:a="http://schemas.openxmlformats.org/drawingml/2006/main">
+              <a:graphicData uri="http://schemas.openxmlformats.org/drawingml/2006/picture">
+                <pic:pic xmlns:pic="http://schemas.openxmlformats.org/drawingml/2006/picture">
+                  <pic:nvPicPr>
+                    <pic:cNvPr id="0" name="Picture 14"/>
+                    <pic:cNvPicPr>
+                      <a:picLocks noChangeAspect="1" noChangeArrowheads="1"/>
+                    </pic:cNvPicPr>
+                  </pic:nvPicPr>
+                  <pic:blipFill>
+                    <a:blip r:embed="rId14">
+                      <a:extLst>
+                        <a:ext uri="{28A0092B-C50C-407E-A947-70E740481C1C}">
+                          <a14:useLocalDpi xmlns:a14="http://schemas.microsoft.com/office/drawing/2010/main" val="0"/>
+                        </a:ext>
+                      </a:extLst>
+                    </a:blip>
+                    <a:srcRect/>
+                    <a:stretch>
+                      <a:fillRect/>
+                    </a:stretch>
+                  </pic:blipFill>
+                  <pic:spPr bwMode="auto">
+                    <a:xfrm>
+                      <a:off x="0" y="0"/>
+                      <a:ext cx="5486400" cy="5125085"/>
+                    </a:xfrm>
+                    <a:prstGeom prst="rect">
+                      <a:avLst/>
+                    </a:prstGeom>
+                    <a:noFill/>
+                    <a:ln>
+                      <a:noFill/>
+                    </a:ln>
+                  </pic:spPr>
+                </pic:pic>
+              </a:graphicData>
+            </a:graphic>
+          </wp:inline>
+        </w:drawing>
+      </w:r>
+      <w:r>
+        <w:rPr>
+          <w:noProof/>
+        </w:rPr>
+        <w:drawing>
+          <wp:inline distT="0" distB="0" distL="0" distR="0" wp14:anchorId="2B5F100E" wp14:editId="78F7AE3E">
             <wp:extent cx="5486400" cy="5125085"/>
             <wp:effectExtent l="0" t="0" r="0" b="0"/>
             <wp:docPr id="11" name="Picture 11"/>
@@ -1489,7 +1555,7 @@
                     </pic:cNvPicPr>
                   </pic:nvPicPr>
                   <pic:blipFill>
-                    <a:blip r:embed="rId14">
+                    <a:blip r:embed="rId15">
                       <a:extLst>
                         <a:ext uri="{28A0092B-C50C-407E-A947-70E740481C1C}">
                           <a14:useLocalDpi xmlns:a14="http://schemas.microsoft.com/office/drawing/2010/main" val="0"/>
@@ -1520,14 +1586,65 @@
           </wp:inline>
         </w:drawing>
       </w:r>
-    </w:p>
-    <w:p>
-      <w:r>
-        <w:rPr>
-          <w:noProof/>
-        </w:rPr>
-        <w:drawing>
-          <wp:inline distT="0" distB="0" distL="0" distR="0">
+      <w:r>
+        <w:rPr>
+          <w:noProof/>
+        </w:rPr>
+        <w:drawing>
+          <wp:inline distT="0" distB="0" distL="0" distR="0" wp14:anchorId="3B5F670E" wp14:editId="560160B2">
+            <wp:extent cx="5486400" cy="5125085"/>
+            <wp:effectExtent l="0" t="0" r="0" b="0"/>
+            <wp:docPr id="13" name="Picture 13"/>
+            <wp:cNvGraphicFramePr>
+              <a:graphicFrameLocks xmlns:a="http://schemas.openxmlformats.org/drawingml/2006/main" noChangeAspect="1"/>
+            </wp:cNvGraphicFramePr>
+            <a:graphic xmlns:a="http://schemas.openxmlformats.org/drawingml/2006/main">
+              <a:graphicData uri="http://schemas.openxmlformats.org/drawingml/2006/picture">
+                <pic:pic xmlns:pic="http://schemas.openxmlformats.org/drawingml/2006/picture">
+                  <pic:nvPicPr>
+                    <pic:cNvPr id="0" name="Picture 13"/>
+                    <pic:cNvPicPr>
+                      <a:picLocks noChangeAspect="1" noChangeArrowheads="1"/>
+                    </pic:cNvPicPr>
+                  </pic:nvPicPr>
+                  <pic:blipFill>
+                    <a:blip r:embed="rId16">
+                      <a:extLst>
+                        <a:ext uri="{28A0092B-C50C-407E-A947-70E740481C1C}">
+                          <a14:useLocalDpi xmlns:a14="http://schemas.microsoft.com/office/drawing/2010/main" val="0"/>
+                        </a:ext>
+                      </a:extLst>
+                    </a:blip>
+                    <a:srcRect/>
+                    <a:stretch>
+                      <a:fillRect/>
+                    </a:stretch>
+                  </pic:blipFill>
+                  <pic:spPr bwMode="auto">
+                    <a:xfrm>
+                      <a:off x="0" y="0"/>
+                      <a:ext cx="5486400" cy="5125085"/>
+                    </a:xfrm>
+                    <a:prstGeom prst="rect">
+                      <a:avLst/>
+                    </a:prstGeom>
+                    <a:noFill/>
+                    <a:ln>
+                      <a:noFill/>
+                    </a:ln>
+                  </pic:spPr>
+                </pic:pic>
+              </a:graphicData>
+            </a:graphic>
+          </wp:inline>
+        </w:drawing>
+      </w:r>
+      <w:r>
+        <w:rPr>
+          <w:noProof/>
+        </w:rPr>
+        <w:drawing>
+          <wp:inline distT="0" distB="0" distL="0" distR="0" wp14:anchorId="38127F36" wp14:editId="38A71D60">
             <wp:extent cx="5486400" cy="5125085"/>
             <wp:effectExtent l="0" t="0" r="0" b="0"/>
             <wp:docPr id="12" name="Picture 12"/>
@@ -1544,7 +1661,7 @@
                     </pic:cNvPicPr>
                   </pic:nvPicPr>
                   <pic:blipFill>
-                    <a:blip r:embed="rId15">
+                    <a:blip r:embed="rId17">
                       <a:extLst>
                         <a:ext uri="{28A0092B-C50C-407E-A947-70E740481C1C}">
                           <a14:useLocalDpi xmlns:a14="http://schemas.microsoft.com/office/drawing/2010/main" val="0"/>
@@ -1576,125 +1693,19 @@
         </w:drawing>
       </w:r>
     </w:p>
+    <w:p/>
+    <w:p/>
+    <w:p/>
     <w:p>
-      <w:r>
-        <w:rPr>
-          <w:noProof/>
-        </w:rPr>
-        <w:lastRenderedPageBreak/>
-        <w:drawing>
-          <wp:inline distT="0" distB="0" distL="0" distR="0">
-            <wp:extent cx="5486400" cy="5125085"/>
-            <wp:effectExtent l="0" t="0" r="0" b="0"/>
-            <wp:docPr id="13" name="Picture 13"/>
-            <wp:cNvGraphicFramePr>
-              <a:graphicFrameLocks xmlns:a="http://schemas.openxmlformats.org/drawingml/2006/main" noChangeAspect="1"/>
-            </wp:cNvGraphicFramePr>
-            <a:graphic xmlns:a="http://schemas.openxmlformats.org/drawingml/2006/main">
-              <a:graphicData uri="http://schemas.openxmlformats.org/drawingml/2006/picture">
-                <pic:pic xmlns:pic="http://schemas.openxmlformats.org/drawingml/2006/picture">
-                  <pic:nvPicPr>
-                    <pic:cNvPr id="0" name="Picture 13"/>
-                    <pic:cNvPicPr>
-                      <a:picLocks noChangeAspect="1" noChangeArrowheads="1"/>
-                    </pic:cNvPicPr>
-                  </pic:nvPicPr>
-                  <pic:blipFill>
-                    <a:blip r:embed="rId16">
-                      <a:extLst>
-                        <a:ext uri="{28A0092B-C50C-407E-A947-70E740481C1C}">
-                          <a14:useLocalDpi xmlns:a14="http://schemas.microsoft.com/office/drawing/2010/main" val="0"/>
-                        </a:ext>
-                      </a:extLst>
-                    </a:blip>
-                    <a:srcRect/>
-                    <a:stretch>
-                      <a:fillRect/>
-                    </a:stretch>
-                  </pic:blipFill>
-                  <pic:spPr bwMode="auto">
-                    <a:xfrm>
-                      <a:off x="0" y="0"/>
-                      <a:ext cx="5486400" cy="5125085"/>
-                    </a:xfrm>
-                    <a:prstGeom prst="rect">
-                      <a:avLst/>
-                    </a:prstGeom>
-                    <a:noFill/>
-                    <a:ln>
-                      <a:noFill/>
-                    </a:ln>
-                  </pic:spPr>
-                </pic:pic>
-              </a:graphicData>
-            </a:graphic>
-          </wp:inline>
-        </w:drawing>
-      </w:r>
-    </w:p>
-    <w:p>
-      <w:r>
-        <w:rPr>
-          <w:noProof/>
-        </w:rPr>
-        <w:drawing>
-          <wp:inline distT="0" distB="0" distL="0" distR="0">
-            <wp:extent cx="5486400" cy="5125085"/>
-            <wp:effectExtent l="0" t="0" r="0" b="0"/>
-            <wp:docPr id="14" name="Picture 14"/>
-            <wp:cNvGraphicFramePr>
-              <a:graphicFrameLocks xmlns:a="http://schemas.openxmlformats.org/drawingml/2006/main" noChangeAspect="1"/>
-            </wp:cNvGraphicFramePr>
-            <a:graphic xmlns:a="http://schemas.openxmlformats.org/drawingml/2006/main">
-              <a:graphicData uri="http://schemas.openxmlformats.org/drawingml/2006/picture">
-                <pic:pic xmlns:pic="http://schemas.openxmlformats.org/drawingml/2006/picture">
-                  <pic:nvPicPr>
-                    <pic:cNvPr id="0" name="Picture 14"/>
-                    <pic:cNvPicPr>
-                      <a:picLocks noChangeAspect="1" noChangeArrowheads="1"/>
-                    </pic:cNvPicPr>
-                  </pic:nvPicPr>
-                  <pic:blipFill>
-                    <a:blip r:embed="rId17">
-                      <a:extLst>
-                        <a:ext uri="{28A0092B-C50C-407E-A947-70E740481C1C}">
-                          <a14:useLocalDpi xmlns:a14="http://schemas.microsoft.com/office/drawing/2010/main" val="0"/>
-                        </a:ext>
-                      </a:extLst>
-                    </a:blip>
-                    <a:srcRect/>
-                    <a:stretch>
-                      <a:fillRect/>
-                    </a:stretch>
-                  </pic:blipFill>
-                  <pic:spPr bwMode="auto">
-                    <a:xfrm>
-                      <a:off x="0" y="0"/>
-                      <a:ext cx="5486400" cy="5125085"/>
-                    </a:xfrm>
-                    <a:prstGeom prst="rect">
-                      <a:avLst/>
-                    </a:prstGeom>
-                    <a:noFill/>
-                    <a:ln>
-                      <a:noFill/>
-                    </a:ln>
-                  </pic:spPr>
-                </pic:pic>
-              </a:graphicData>
-            </a:graphic>
-          </wp:inline>
-        </w:drawing>
-      </w:r>
-    </w:p>
-    <w:p>
-      <w:r>
-        <w:rPr>
-          <w:noProof/>
-        </w:rPr>
-        <w:lastRenderedPageBreak/>
-        <w:drawing>
-          <wp:inline distT="0" distB="0" distL="0" distR="0">
+      <w:pPr>
+        <w:ind w:left="4320" w:firstLine="720"/>
+      </w:pPr>
+      <w:r>
+        <w:rPr>
+          <w:noProof/>
+        </w:rPr>
+        <w:drawing>
+          <wp:inline distT="0" distB="0" distL="0" distR="0" wp14:anchorId="3916CEC6" wp14:editId="3B0763C9">
             <wp:extent cx="5486400" cy="4890770"/>
             <wp:effectExtent l="0" t="0" r="0" b="5080"/>
             <wp:docPr id="15" name="Picture 15"/>
@@ -1748,8 +1759,62 @@
         <w:rPr>
           <w:noProof/>
         </w:rPr>
-        <w:drawing>
-          <wp:inline distT="0" distB="0" distL="0" distR="0">
+        <w:lastRenderedPageBreak/>
+        <w:drawing>
+          <wp:inline distT="0" distB="0" distL="0" distR="0" wp14:anchorId="4F7BD011" wp14:editId="5BEA0107">
+            <wp:extent cx="5486400" cy="5125085"/>
+            <wp:effectExtent l="0" t="0" r="0" b="0"/>
+            <wp:docPr id="19" name="Picture 19"/>
+            <wp:cNvGraphicFramePr>
+              <a:graphicFrameLocks xmlns:a="http://schemas.openxmlformats.org/drawingml/2006/main" noChangeAspect="1"/>
+            </wp:cNvGraphicFramePr>
+            <a:graphic xmlns:a="http://schemas.openxmlformats.org/drawingml/2006/main">
+              <a:graphicData uri="http://schemas.openxmlformats.org/drawingml/2006/picture">
+                <pic:pic xmlns:pic="http://schemas.openxmlformats.org/drawingml/2006/picture">
+                  <pic:nvPicPr>
+                    <pic:cNvPr id="0" name="Picture 19"/>
+                    <pic:cNvPicPr>
+                      <a:picLocks noChangeAspect="1" noChangeArrowheads="1"/>
+                    </pic:cNvPicPr>
+                  </pic:nvPicPr>
+                  <pic:blipFill>
+                    <a:blip r:embed="rId19">
+                      <a:extLst>
+                        <a:ext uri="{28A0092B-C50C-407E-A947-70E740481C1C}">
+                          <a14:useLocalDpi xmlns:a14="http://schemas.microsoft.com/office/drawing/2010/main" val="0"/>
+                        </a:ext>
+                      </a:extLst>
+                    </a:blip>
+                    <a:srcRect/>
+                    <a:stretch>
+                      <a:fillRect/>
+                    </a:stretch>
+                  </pic:blipFill>
+                  <pic:spPr bwMode="auto">
+                    <a:xfrm>
+                      <a:off x="0" y="0"/>
+                      <a:ext cx="5486400" cy="5125085"/>
+                    </a:xfrm>
+                    <a:prstGeom prst="rect">
+                      <a:avLst/>
+                    </a:prstGeom>
+                    <a:noFill/>
+                    <a:ln>
+                      <a:noFill/>
+                    </a:ln>
+                  </pic:spPr>
+                </pic:pic>
+              </a:graphicData>
+            </a:graphic>
+          </wp:inline>
+        </w:drawing>
+      </w:r>
+      <w:r>
+        <w:rPr>
+          <w:noProof/>
+        </w:rPr>
+        <w:drawing>
+          <wp:inline distT="0" distB="0" distL="0" distR="0" wp14:anchorId="323C64DF" wp14:editId="51F68020">
             <wp:extent cx="5486400" cy="5125085"/>
             <wp:effectExtent l="0" t="0" r="0" b="0"/>
             <wp:docPr id="16" name="Picture 16"/>
@@ -1766,7 +1831,7 @@
                     </pic:cNvPicPr>
                   </pic:nvPicPr>
                   <pic:blipFill>
-                    <a:blip r:embed="rId19">
+                    <a:blip r:embed="rId20">
                       <a:extLst>
                         <a:ext uri="{28A0092B-C50C-407E-A947-70E740481C1C}">
                           <a14:useLocalDpi xmlns:a14="http://schemas.microsoft.com/office/drawing/2010/main" val="0"/>
@@ -1797,15 +1862,65 @@
           </wp:inline>
         </w:drawing>
       </w:r>
-    </w:p>
-    <w:p>
-      <w:r>
-        <w:rPr>
-          <w:noProof/>
-        </w:rPr>
-        <w:lastRenderedPageBreak/>
-        <w:drawing>
-          <wp:inline distT="0" distB="0" distL="0" distR="0">
+      <w:r>
+        <w:rPr>
+          <w:noProof/>
+        </w:rPr>
+        <w:drawing>
+          <wp:inline distT="0" distB="0" distL="0" distR="0" wp14:anchorId="1C18C2A7" wp14:editId="7CF03317">
+            <wp:extent cx="5486400" cy="5125085"/>
+            <wp:effectExtent l="0" t="0" r="0" b="0"/>
+            <wp:docPr id="18" name="Picture 18"/>
+            <wp:cNvGraphicFramePr>
+              <a:graphicFrameLocks xmlns:a="http://schemas.openxmlformats.org/drawingml/2006/main" noChangeAspect="1"/>
+            </wp:cNvGraphicFramePr>
+            <a:graphic xmlns:a="http://schemas.openxmlformats.org/drawingml/2006/main">
+              <a:graphicData uri="http://schemas.openxmlformats.org/drawingml/2006/picture">
+                <pic:pic xmlns:pic="http://schemas.openxmlformats.org/drawingml/2006/picture">
+                  <pic:nvPicPr>
+                    <pic:cNvPr id="0" name="Picture 18"/>
+                    <pic:cNvPicPr>
+                      <a:picLocks noChangeAspect="1" noChangeArrowheads="1"/>
+                    </pic:cNvPicPr>
+                  </pic:nvPicPr>
+                  <pic:blipFill>
+                    <a:blip r:embed="rId21">
+                      <a:extLst>
+                        <a:ext uri="{28A0092B-C50C-407E-A947-70E740481C1C}">
+                          <a14:useLocalDpi xmlns:a14="http://schemas.microsoft.com/office/drawing/2010/main" val="0"/>
+                        </a:ext>
+                      </a:extLst>
+                    </a:blip>
+                    <a:srcRect/>
+                    <a:stretch>
+                      <a:fillRect/>
+                    </a:stretch>
+                  </pic:blipFill>
+                  <pic:spPr bwMode="auto">
+                    <a:xfrm>
+                      <a:off x="0" y="0"/>
+                      <a:ext cx="5486400" cy="5125085"/>
+                    </a:xfrm>
+                    <a:prstGeom prst="rect">
+                      <a:avLst/>
+                    </a:prstGeom>
+                    <a:noFill/>
+                    <a:ln>
+                      <a:noFill/>
+                    </a:ln>
+                  </pic:spPr>
+                </pic:pic>
+              </a:graphicData>
+            </a:graphic>
+          </wp:inline>
+        </w:drawing>
+      </w:r>
+      <w:r>
+        <w:rPr>
+          <w:noProof/>
+        </w:rPr>
+        <w:drawing>
+          <wp:inline distT="0" distB="0" distL="0" distR="0" wp14:anchorId="059E9393" wp14:editId="2F902E64">
             <wp:extent cx="5486400" cy="5125085"/>
             <wp:effectExtent l="0" t="0" r="0" b="0"/>
             <wp:docPr id="17" name="Picture 17"/>
@@ -1822,7 +1937,7 @@
                     </pic:cNvPicPr>
                   </pic:nvPicPr>
                   <pic:blipFill>
-                    <a:blip r:embed="rId20">
+                    <a:blip r:embed="rId22">
                       <a:extLst>
                         <a:ext uri="{28A0092B-C50C-407E-A947-70E740481C1C}">
                           <a14:useLocalDpi xmlns:a14="http://schemas.microsoft.com/office/drawing/2010/main" val="0"/>
@@ -1854,124 +1969,19 @@
         </w:drawing>
       </w:r>
     </w:p>
+    <w:p/>
+    <w:p/>
+    <w:p/>
     <w:p>
-      <w:r>
-        <w:rPr>
-          <w:noProof/>
-        </w:rPr>
-        <w:drawing>
-          <wp:inline distT="0" distB="0" distL="0" distR="0">
-            <wp:extent cx="5486400" cy="5125085"/>
-            <wp:effectExtent l="0" t="0" r="0" b="0"/>
-            <wp:docPr id="18" name="Picture 18"/>
-            <wp:cNvGraphicFramePr>
-              <a:graphicFrameLocks xmlns:a="http://schemas.openxmlformats.org/drawingml/2006/main" noChangeAspect="1"/>
-            </wp:cNvGraphicFramePr>
-            <a:graphic xmlns:a="http://schemas.openxmlformats.org/drawingml/2006/main">
-              <a:graphicData uri="http://schemas.openxmlformats.org/drawingml/2006/picture">
-                <pic:pic xmlns:pic="http://schemas.openxmlformats.org/drawingml/2006/picture">
-                  <pic:nvPicPr>
-                    <pic:cNvPr id="0" name="Picture 18"/>
-                    <pic:cNvPicPr>
-                      <a:picLocks noChangeAspect="1" noChangeArrowheads="1"/>
-                    </pic:cNvPicPr>
-                  </pic:nvPicPr>
-                  <pic:blipFill>
-                    <a:blip r:embed="rId21">
-                      <a:extLst>
-                        <a:ext uri="{28A0092B-C50C-407E-A947-70E740481C1C}">
-                          <a14:useLocalDpi xmlns:a14="http://schemas.microsoft.com/office/drawing/2010/main" val="0"/>
-                        </a:ext>
-                      </a:extLst>
-                    </a:blip>
-                    <a:srcRect/>
-                    <a:stretch>
-                      <a:fillRect/>
-                    </a:stretch>
-                  </pic:blipFill>
-                  <pic:spPr bwMode="auto">
-                    <a:xfrm>
-                      <a:off x="0" y="0"/>
-                      <a:ext cx="5486400" cy="5125085"/>
-                    </a:xfrm>
-                    <a:prstGeom prst="rect">
-                      <a:avLst/>
-                    </a:prstGeom>
-                    <a:noFill/>
-                    <a:ln>
-                      <a:noFill/>
-                    </a:ln>
-                  </pic:spPr>
-                </pic:pic>
-              </a:graphicData>
-            </a:graphic>
-          </wp:inline>
-        </w:drawing>
-      </w:r>
-    </w:p>
-    <w:p>
-      <w:r>
-        <w:rPr>
-          <w:noProof/>
-        </w:rPr>
-        <w:lastRenderedPageBreak/>
-        <w:drawing>
-          <wp:inline distT="0" distB="0" distL="0" distR="0">
-            <wp:extent cx="5486400" cy="5125085"/>
-            <wp:effectExtent l="0" t="0" r="0" b="0"/>
-            <wp:docPr id="19" name="Picture 19"/>
-            <wp:cNvGraphicFramePr>
-              <a:graphicFrameLocks xmlns:a="http://schemas.openxmlformats.org/drawingml/2006/main" noChangeAspect="1"/>
-            </wp:cNvGraphicFramePr>
-            <a:graphic xmlns:a="http://schemas.openxmlformats.org/drawingml/2006/main">
-              <a:graphicData uri="http://schemas.openxmlformats.org/drawingml/2006/picture">
-                <pic:pic xmlns:pic="http://schemas.openxmlformats.org/drawingml/2006/picture">
-                  <pic:nvPicPr>
-                    <pic:cNvPr id="0" name="Picture 19"/>
-                    <pic:cNvPicPr>
-                      <a:picLocks noChangeAspect="1" noChangeArrowheads="1"/>
-                    </pic:cNvPicPr>
-                  </pic:nvPicPr>
-                  <pic:blipFill>
-                    <a:blip r:embed="rId22">
-                      <a:extLst>
-                        <a:ext uri="{28A0092B-C50C-407E-A947-70E740481C1C}">
-                          <a14:useLocalDpi xmlns:a14="http://schemas.microsoft.com/office/drawing/2010/main" val="0"/>
-                        </a:ext>
-                      </a:extLst>
-                    </a:blip>
-                    <a:srcRect/>
-                    <a:stretch>
-                      <a:fillRect/>
-                    </a:stretch>
-                  </pic:blipFill>
-                  <pic:spPr bwMode="auto">
-                    <a:xfrm>
-                      <a:off x="0" y="0"/>
-                      <a:ext cx="5486400" cy="5125085"/>
-                    </a:xfrm>
-                    <a:prstGeom prst="rect">
-                      <a:avLst/>
-                    </a:prstGeom>
-                    <a:noFill/>
-                    <a:ln>
-                      <a:noFill/>
-                    </a:ln>
-                  </pic:spPr>
-                </pic:pic>
-              </a:graphicData>
-            </a:graphic>
-          </wp:inline>
-        </w:drawing>
-      </w:r>
-    </w:p>
-    <w:p>
-      <w:r>
-        <w:rPr>
-          <w:noProof/>
-        </w:rPr>
-        <w:drawing>
-          <wp:inline distT="0" distB="0" distL="0" distR="0">
+      <w:pPr>
+        <w:ind w:left="3600" w:firstLine="720"/>
+      </w:pPr>
+      <w:r>
+        <w:rPr>
+          <w:noProof/>
+        </w:rPr>
+        <w:drawing>
+          <wp:inline distT="0" distB="0" distL="0" distR="0" wp14:anchorId="0B8A417A" wp14:editId="51FEA71B">
             <wp:extent cx="5486400" cy="4890770"/>
             <wp:effectExtent l="0" t="0" r="0" b="5080"/>
             <wp:docPr id="20" name="Picture 20"/>
@@ -2027,7 +2037,60 @@
         </w:rPr>
         <w:lastRenderedPageBreak/>
         <w:drawing>
-          <wp:inline distT="0" distB="0" distL="0" distR="0">
+          <wp:inline distT="0" distB="0" distL="0" distR="0" wp14:anchorId="17551471" wp14:editId="35FE0267">
+            <wp:extent cx="5486400" cy="5125085"/>
+            <wp:effectExtent l="0" t="0" r="0" b="0"/>
+            <wp:docPr id="24" name="Picture 24"/>
+            <wp:cNvGraphicFramePr>
+              <a:graphicFrameLocks xmlns:a="http://schemas.openxmlformats.org/drawingml/2006/main" noChangeAspect="1"/>
+            </wp:cNvGraphicFramePr>
+            <a:graphic xmlns:a="http://schemas.openxmlformats.org/drawingml/2006/main">
+              <a:graphicData uri="http://schemas.openxmlformats.org/drawingml/2006/picture">
+                <pic:pic xmlns:pic="http://schemas.openxmlformats.org/drawingml/2006/picture">
+                  <pic:nvPicPr>
+                    <pic:cNvPr id="0" name="Picture 24"/>
+                    <pic:cNvPicPr>
+                      <a:picLocks noChangeAspect="1" noChangeArrowheads="1"/>
+                    </pic:cNvPicPr>
+                  </pic:nvPicPr>
+                  <pic:blipFill>
+                    <a:blip r:embed="rId24">
+                      <a:extLst>
+                        <a:ext uri="{28A0092B-C50C-407E-A947-70E740481C1C}">
+                          <a14:useLocalDpi xmlns:a14="http://schemas.microsoft.com/office/drawing/2010/main" val="0"/>
+                        </a:ext>
+                      </a:extLst>
+                    </a:blip>
+                    <a:srcRect/>
+                    <a:stretch>
+                      <a:fillRect/>
+                    </a:stretch>
+                  </pic:blipFill>
+                  <pic:spPr bwMode="auto">
+                    <a:xfrm>
+                      <a:off x="0" y="0"/>
+                      <a:ext cx="5486400" cy="5125085"/>
+                    </a:xfrm>
+                    <a:prstGeom prst="rect">
+                      <a:avLst/>
+                    </a:prstGeom>
+                    <a:noFill/>
+                    <a:ln>
+                      <a:noFill/>
+                    </a:ln>
+                  </pic:spPr>
+                </pic:pic>
+              </a:graphicData>
+            </a:graphic>
+          </wp:inline>
+        </w:drawing>
+      </w:r>
+      <w:r>
+        <w:rPr>
+          <w:noProof/>
+        </w:rPr>
+        <w:drawing>
+          <wp:inline distT="0" distB="0" distL="0" distR="0" wp14:anchorId="315DA315" wp14:editId="70462229">
             <wp:extent cx="5486400" cy="5125085"/>
             <wp:effectExtent l="0" t="0" r="0" b="0"/>
             <wp:docPr id="21" name="Picture 21"/>
@@ -2044,7 +2107,7 @@
                     </pic:cNvPicPr>
                   </pic:nvPicPr>
                   <pic:blipFill>
-                    <a:blip r:embed="rId24">
+                    <a:blip r:embed="rId25">
                       <a:extLst>
                         <a:ext uri="{28A0092B-C50C-407E-A947-70E740481C1C}">
                           <a14:useLocalDpi xmlns:a14="http://schemas.microsoft.com/office/drawing/2010/main" val="0"/>
@@ -2075,14 +2138,65 @@
           </wp:inline>
         </w:drawing>
       </w:r>
-    </w:p>
-    <w:p>
-      <w:r>
-        <w:rPr>
-          <w:noProof/>
-        </w:rPr>
-        <w:drawing>
-          <wp:inline distT="0" distB="0" distL="0" distR="0">
+      <w:r>
+        <w:rPr>
+          <w:noProof/>
+        </w:rPr>
+        <w:drawing>
+          <wp:inline distT="0" distB="0" distL="0" distR="0" wp14:anchorId="14A19D57" wp14:editId="171DDBD0">
+            <wp:extent cx="5486400" cy="5125085"/>
+            <wp:effectExtent l="0" t="0" r="0" b="0"/>
+            <wp:docPr id="23" name="Picture 23"/>
+            <wp:cNvGraphicFramePr>
+              <a:graphicFrameLocks xmlns:a="http://schemas.openxmlformats.org/drawingml/2006/main" noChangeAspect="1"/>
+            </wp:cNvGraphicFramePr>
+            <a:graphic xmlns:a="http://schemas.openxmlformats.org/drawingml/2006/main">
+              <a:graphicData uri="http://schemas.openxmlformats.org/drawingml/2006/picture">
+                <pic:pic xmlns:pic="http://schemas.openxmlformats.org/drawingml/2006/picture">
+                  <pic:nvPicPr>
+                    <pic:cNvPr id="0" name="Picture 23"/>
+                    <pic:cNvPicPr>
+                      <a:picLocks noChangeAspect="1" noChangeArrowheads="1"/>
+                    </pic:cNvPicPr>
+                  </pic:nvPicPr>
+                  <pic:blipFill>
+                    <a:blip r:embed="rId26">
+                      <a:extLst>
+                        <a:ext uri="{28A0092B-C50C-407E-A947-70E740481C1C}">
+                          <a14:useLocalDpi xmlns:a14="http://schemas.microsoft.com/office/drawing/2010/main" val="0"/>
+                        </a:ext>
+                      </a:extLst>
+                    </a:blip>
+                    <a:srcRect/>
+                    <a:stretch>
+                      <a:fillRect/>
+                    </a:stretch>
+                  </pic:blipFill>
+                  <pic:spPr bwMode="auto">
+                    <a:xfrm>
+                      <a:off x="0" y="0"/>
+                      <a:ext cx="5486400" cy="5125085"/>
+                    </a:xfrm>
+                    <a:prstGeom prst="rect">
+                      <a:avLst/>
+                    </a:prstGeom>
+                    <a:noFill/>
+                    <a:ln>
+                      <a:noFill/>
+                    </a:ln>
+                  </pic:spPr>
+                </pic:pic>
+              </a:graphicData>
+            </a:graphic>
+          </wp:inline>
+        </w:drawing>
+      </w:r>
+      <w:r>
+        <w:rPr>
+          <w:noProof/>
+        </w:rPr>
+        <w:drawing>
+          <wp:inline distT="0" distB="0" distL="0" distR="0" wp14:anchorId="281ED0EC" wp14:editId="4141B6DD">
             <wp:extent cx="5486400" cy="5125085"/>
             <wp:effectExtent l="0" t="0" r="0" b="0"/>
             <wp:docPr id="22" name="Picture 22"/>
@@ -2099,7 +2213,7 @@
                     </pic:cNvPicPr>
                   </pic:nvPicPr>
                   <pic:blipFill>
-                    <a:blip r:embed="rId25">
+                    <a:blip r:embed="rId27">
                       <a:extLst>
                         <a:ext uri="{28A0092B-C50C-407E-A947-70E740481C1C}">
                           <a14:useLocalDpi xmlns:a14="http://schemas.microsoft.com/office/drawing/2010/main" val="0"/>
@@ -2131,125 +2245,19 @@
         </w:drawing>
       </w:r>
     </w:p>
+    <w:p/>
+    <w:p/>
+    <w:p/>
     <w:p>
-      <w:r>
-        <w:rPr>
-          <w:noProof/>
-        </w:rPr>
-        <w:lastRenderedPageBreak/>
-        <w:drawing>
-          <wp:inline distT="0" distB="0" distL="0" distR="0">
-            <wp:extent cx="5486400" cy="5125085"/>
-            <wp:effectExtent l="0" t="0" r="0" b="0"/>
-            <wp:docPr id="23" name="Picture 23"/>
-            <wp:cNvGraphicFramePr>
-              <a:graphicFrameLocks xmlns:a="http://schemas.openxmlformats.org/drawingml/2006/main" noChangeAspect="1"/>
-            </wp:cNvGraphicFramePr>
-            <a:graphic xmlns:a="http://schemas.openxmlformats.org/drawingml/2006/main">
-              <a:graphicData uri="http://schemas.openxmlformats.org/drawingml/2006/picture">
-                <pic:pic xmlns:pic="http://schemas.openxmlformats.org/drawingml/2006/picture">
-                  <pic:nvPicPr>
-                    <pic:cNvPr id="0" name="Picture 23"/>
-                    <pic:cNvPicPr>
-                      <a:picLocks noChangeAspect="1" noChangeArrowheads="1"/>
-                    </pic:cNvPicPr>
-                  </pic:nvPicPr>
-                  <pic:blipFill>
-                    <a:blip r:embed="rId26">
-                      <a:extLst>
-                        <a:ext uri="{28A0092B-C50C-407E-A947-70E740481C1C}">
-                          <a14:useLocalDpi xmlns:a14="http://schemas.microsoft.com/office/drawing/2010/main" val="0"/>
-                        </a:ext>
-                      </a:extLst>
-                    </a:blip>
-                    <a:srcRect/>
-                    <a:stretch>
-                      <a:fillRect/>
-                    </a:stretch>
-                  </pic:blipFill>
-                  <pic:spPr bwMode="auto">
-                    <a:xfrm>
-                      <a:off x="0" y="0"/>
-                      <a:ext cx="5486400" cy="5125085"/>
-                    </a:xfrm>
-                    <a:prstGeom prst="rect">
-                      <a:avLst/>
-                    </a:prstGeom>
-                    <a:noFill/>
-                    <a:ln>
-                      <a:noFill/>
-                    </a:ln>
-                  </pic:spPr>
-                </pic:pic>
-              </a:graphicData>
-            </a:graphic>
-          </wp:inline>
-        </w:drawing>
-      </w:r>
-    </w:p>
-    <w:p>
-      <w:r>
-        <w:rPr>
-          <w:noProof/>
-        </w:rPr>
-        <w:drawing>
-          <wp:inline distT="0" distB="0" distL="0" distR="0">
-            <wp:extent cx="5486400" cy="5125085"/>
-            <wp:effectExtent l="0" t="0" r="0" b="0"/>
-            <wp:docPr id="24" name="Picture 24"/>
-            <wp:cNvGraphicFramePr>
-              <a:graphicFrameLocks xmlns:a="http://schemas.openxmlformats.org/drawingml/2006/main" noChangeAspect="1"/>
-            </wp:cNvGraphicFramePr>
-            <a:graphic xmlns:a="http://schemas.openxmlformats.org/drawingml/2006/main">
-              <a:graphicData uri="http://schemas.openxmlformats.org/drawingml/2006/picture">
-                <pic:pic xmlns:pic="http://schemas.openxmlformats.org/drawingml/2006/picture">
-                  <pic:nvPicPr>
-                    <pic:cNvPr id="0" name="Picture 24"/>
-                    <pic:cNvPicPr>
-                      <a:picLocks noChangeAspect="1" noChangeArrowheads="1"/>
-                    </pic:cNvPicPr>
-                  </pic:nvPicPr>
-                  <pic:blipFill>
-                    <a:blip r:embed="rId27">
-                      <a:extLst>
-                        <a:ext uri="{28A0092B-C50C-407E-A947-70E740481C1C}">
-                          <a14:useLocalDpi xmlns:a14="http://schemas.microsoft.com/office/drawing/2010/main" val="0"/>
-                        </a:ext>
-                      </a:extLst>
-                    </a:blip>
-                    <a:srcRect/>
-                    <a:stretch>
-                      <a:fillRect/>
-                    </a:stretch>
-                  </pic:blipFill>
-                  <pic:spPr bwMode="auto">
-                    <a:xfrm>
-                      <a:off x="0" y="0"/>
-                      <a:ext cx="5486400" cy="5125085"/>
-                    </a:xfrm>
-                    <a:prstGeom prst="rect">
-                      <a:avLst/>
-                    </a:prstGeom>
-                    <a:noFill/>
-                    <a:ln>
-                      <a:noFill/>
-                    </a:ln>
-                  </pic:spPr>
-                </pic:pic>
-              </a:graphicData>
-            </a:graphic>
-          </wp:inline>
-        </w:drawing>
-      </w:r>
-    </w:p>
-    <w:p>
-      <w:r>
-        <w:rPr>
-          <w:noProof/>
-        </w:rPr>
-        <w:lastRenderedPageBreak/>
-        <w:drawing>
-          <wp:inline distT="0" distB="0" distL="0" distR="0">
+      <w:pPr>
+        <w:ind w:left="3600" w:firstLine="720"/>
+      </w:pPr>
+      <w:r>
+        <w:rPr>
+          <w:noProof/>
+        </w:rPr>
+        <w:drawing>
+          <wp:inline distT="0" distB="0" distL="0" distR="0" wp14:anchorId="014FE200" wp14:editId="709DC2D5">
             <wp:extent cx="5486400" cy="4890770"/>
             <wp:effectExtent l="0" t="0" r="0" b="5080"/>
             <wp:docPr id="25" name="Picture 25"/>
@@ -2303,8 +2311,62 @@
         <w:rPr>
           <w:noProof/>
         </w:rPr>
-        <w:drawing>
-          <wp:inline distT="0" distB="0" distL="0" distR="0">
+        <w:lastRenderedPageBreak/>
+        <w:drawing>
+          <wp:inline distT="0" distB="0" distL="0" distR="0" wp14:anchorId="2A0F6D9B" wp14:editId="2CECA163">
+            <wp:extent cx="5486400" cy="5125085"/>
+            <wp:effectExtent l="0" t="0" r="0" b="0"/>
+            <wp:docPr id="29" name="Picture 29"/>
+            <wp:cNvGraphicFramePr>
+              <a:graphicFrameLocks xmlns:a="http://schemas.openxmlformats.org/drawingml/2006/main" noChangeAspect="1"/>
+            </wp:cNvGraphicFramePr>
+            <a:graphic xmlns:a="http://schemas.openxmlformats.org/drawingml/2006/main">
+              <a:graphicData uri="http://schemas.openxmlformats.org/drawingml/2006/picture">
+                <pic:pic xmlns:pic="http://schemas.openxmlformats.org/drawingml/2006/picture">
+                  <pic:nvPicPr>
+                    <pic:cNvPr id="0" name="Picture 29"/>
+                    <pic:cNvPicPr>
+                      <a:picLocks noChangeAspect="1" noChangeArrowheads="1"/>
+                    </pic:cNvPicPr>
+                  </pic:nvPicPr>
+                  <pic:blipFill>
+                    <a:blip r:embed="rId29">
+                      <a:extLst>
+                        <a:ext uri="{28A0092B-C50C-407E-A947-70E740481C1C}">
+                          <a14:useLocalDpi xmlns:a14="http://schemas.microsoft.com/office/drawing/2010/main" val="0"/>
+                        </a:ext>
+                      </a:extLst>
+                    </a:blip>
+                    <a:srcRect/>
+                    <a:stretch>
+                      <a:fillRect/>
+                    </a:stretch>
+                  </pic:blipFill>
+                  <pic:spPr bwMode="auto">
+                    <a:xfrm>
+                      <a:off x="0" y="0"/>
+                      <a:ext cx="5486400" cy="5125085"/>
+                    </a:xfrm>
+                    <a:prstGeom prst="rect">
+                      <a:avLst/>
+                    </a:prstGeom>
+                    <a:noFill/>
+                    <a:ln>
+                      <a:noFill/>
+                    </a:ln>
+                  </pic:spPr>
+                </pic:pic>
+              </a:graphicData>
+            </a:graphic>
+          </wp:inline>
+        </w:drawing>
+      </w:r>
+      <w:r>
+        <w:rPr>
+          <w:noProof/>
+        </w:rPr>
+        <w:drawing>
+          <wp:inline distT="0" distB="0" distL="0" distR="0" wp14:anchorId="6F48655B" wp14:editId="476542BA">
             <wp:extent cx="5486400" cy="5125085"/>
             <wp:effectExtent l="0" t="0" r="0" b="0"/>
             <wp:docPr id="26" name="Picture 26"/>
@@ -2321,7 +2383,7 @@
                     </pic:cNvPicPr>
                   </pic:nvPicPr>
                   <pic:blipFill>
-                    <a:blip r:embed="rId29">
+                    <a:blip r:embed="rId30">
                       <a:extLst>
                         <a:ext uri="{28A0092B-C50C-407E-A947-70E740481C1C}">
                           <a14:useLocalDpi xmlns:a14="http://schemas.microsoft.com/office/drawing/2010/main" val="0"/>
@@ -2352,15 +2414,65 @@
           </wp:inline>
         </w:drawing>
       </w:r>
-    </w:p>
-    <w:p>
-      <w:r>
-        <w:rPr>
-          <w:noProof/>
-        </w:rPr>
-        <w:lastRenderedPageBreak/>
-        <w:drawing>
-          <wp:inline distT="0" distB="0" distL="0" distR="0">
+      <w:r>
+        <w:rPr>
+          <w:noProof/>
+        </w:rPr>
+        <w:drawing>
+          <wp:inline distT="0" distB="0" distL="0" distR="0" wp14:anchorId="7DF1FB29" wp14:editId="473D596B">
+            <wp:extent cx="5486400" cy="5125085"/>
+            <wp:effectExtent l="0" t="0" r="0" b="0"/>
+            <wp:docPr id="28" name="Picture 28"/>
+            <wp:cNvGraphicFramePr>
+              <a:graphicFrameLocks xmlns:a="http://schemas.openxmlformats.org/drawingml/2006/main" noChangeAspect="1"/>
+            </wp:cNvGraphicFramePr>
+            <a:graphic xmlns:a="http://schemas.openxmlformats.org/drawingml/2006/main">
+              <a:graphicData uri="http://schemas.openxmlformats.org/drawingml/2006/picture">
+                <pic:pic xmlns:pic="http://schemas.openxmlformats.org/drawingml/2006/picture">
+                  <pic:nvPicPr>
+                    <pic:cNvPr id="0" name="Picture 28"/>
+                    <pic:cNvPicPr>
+                      <a:picLocks noChangeAspect="1" noChangeArrowheads="1"/>
+                    </pic:cNvPicPr>
+                  </pic:nvPicPr>
+                  <pic:blipFill>
+                    <a:blip r:embed="rId31">
+                      <a:extLst>
+                        <a:ext uri="{28A0092B-C50C-407E-A947-70E740481C1C}">
+                          <a14:useLocalDpi xmlns:a14="http://schemas.microsoft.com/office/drawing/2010/main" val="0"/>
+                        </a:ext>
+                      </a:extLst>
+                    </a:blip>
+                    <a:srcRect/>
+                    <a:stretch>
+                      <a:fillRect/>
+                    </a:stretch>
+                  </pic:blipFill>
+                  <pic:spPr bwMode="auto">
+                    <a:xfrm>
+                      <a:off x="0" y="0"/>
+                      <a:ext cx="5486400" cy="5125085"/>
+                    </a:xfrm>
+                    <a:prstGeom prst="rect">
+                      <a:avLst/>
+                    </a:prstGeom>
+                    <a:noFill/>
+                    <a:ln>
+                      <a:noFill/>
+                    </a:ln>
+                  </pic:spPr>
+                </pic:pic>
+              </a:graphicData>
+            </a:graphic>
+          </wp:inline>
+        </w:drawing>
+      </w:r>
+      <w:r>
+        <w:rPr>
+          <w:noProof/>
+        </w:rPr>
+        <w:drawing>
+          <wp:inline distT="0" distB="0" distL="0" distR="0" wp14:anchorId="72BEDDF6" wp14:editId="1F56115E">
             <wp:extent cx="5486400" cy="5125085"/>
             <wp:effectExtent l="0" t="0" r="0" b="0"/>
             <wp:docPr id="27" name="Picture 27"/>
@@ -2377,7 +2489,7 @@
                     </pic:cNvPicPr>
                   </pic:nvPicPr>
                   <pic:blipFill>
-                    <a:blip r:embed="rId30">
+                    <a:blip r:embed="rId32">
                       <a:extLst>
                         <a:ext uri="{28A0092B-C50C-407E-A947-70E740481C1C}">
                           <a14:useLocalDpi xmlns:a14="http://schemas.microsoft.com/office/drawing/2010/main" val="0"/>
@@ -2409,124 +2521,19 @@
         </w:drawing>
       </w:r>
     </w:p>
+    <w:p/>
+    <w:p/>
+    <w:p/>
     <w:p>
-      <w:r>
-        <w:rPr>
-          <w:noProof/>
-        </w:rPr>
-        <w:drawing>
-          <wp:inline distT="0" distB="0" distL="0" distR="0">
-            <wp:extent cx="5486400" cy="5125085"/>
-            <wp:effectExtent l="0" t="0" r="0" b="0"/>
-            <wp:docPr id="28" name="Picture 28"/>
-            <wp:cNvGraphicFramePr>
-              <a:graphicFrameLocks xmlns:a="http://schemas.openxmlformats.org/drawingml/2006/main" noChangeAspect="1"/>
-            </wp:cNvGraphicFramePr>
-            <a:graphic xmlns:a="http://schemas.openxmlformats.org/drawingml/2006/main">
-              <a:graphicData uri="http://schemas.openxmlformats.org/drawingml/2006/picture">
-                <pic:pic xmlns:pic="http://schemas.openxmlformats.org/drawingml/2006/picture">
-                  <pic:nvPicPr>
-                    <pic:cNvPr id="0" name="Picture 28"/>
-                    <pic:cNvPicPr>
-                      <a:picLocks noChangeAspect="1" noChangeArrowheads="1"/>
-                    </pic:cNvPicPr>
-                  </pic:nvPicPr>
-                  <pic:blipFill>
-                    <a:blip r:embed="rId31">
-                      <a:extLst>
-                        <a:ext uri="{28A0092B-C50C-407E-A947-70E740481C1C}">
-                          <a14:useLocalDpi xmlns:a14="http://schemas.microsoft.com/office/drawing/2010/main" val="0"/>
-                        </a:ext>
-                      </a:extLst>
-                    </a:blip>
-                    <a:srcRect/>
-                    <a:stretch>
-                      <a:fillRect/>
-                    </a:stretch>
-                  </pic:blipFill>
-                  <pic:spPr bwMode="auto">
-                    <a:xfrm>
-                      <a:off x="0" y="0"/>
-                      <a:ext cx="5486400" cy="5125085"/>
-                    </a:xfrm>
-                    <a:prstGeom prst="rect">
-                      <a:avLst/>
-                    </a:prstGeom>
-                    <a:noFill/>
-                    <a:ln>
-                      <a:noFill/>
-                    </a:ln>
-                  </pic:spPr>
-                </pic:pic>
-              </a:graphicData>
-            </a:graphic>
-          </wp:inline>
-        </w:drawing>
-      </w:r>
-    </w:p>
-    <w:p>
-      <w:r>
-        <w:rPr>
-          <w:noProof/>
-        </w:rPr>
-        <w:lastRenderedPageBreak/>
-        <w:drawing>
-          <wp:inline distT="0" distB="0" distL="0" distR="0">
-            <wp:extent cx="5486400" cy="5125085"/>
-            <wp:effectExtent l="0" t="0" r="0" b="0"/>
-            <wp:docPr id="29" name="Picture 29"/>
-            <wp:cNvGraphicFramePr>
-              <a:graphicFrameLocks xmlns:a="http://schemas.openxmlformats.org/drawingml/2006/main" noChangeAspect="1"/>
-            </wp:cNvGraphicFramePr>
-            <a:graphic xmlns:a="http://schemas.openxmlformats.org/drawingml/2006/main">
-              <a:graphicData uri="http://schemas.openxmlformats.org/drawingml/2006/picture">
-                <pic:pic xmlns:pic="http://schemas.openxmlformats.org/drawingml/2006/picture">
-                  <pic:nvPicPr>
-                    <pic:cNvPr id="0" name="Picture 29"/>
-                    <pic:cNvPicPr>
-                      <a:picLocks noChangeAspect="1" noChangeArrowheads="1"/>
-                    </pic:cNvPicPr>
-                  </pic:nvPicPr>
-                  <pic:blipFill>
-                    <a:blip r:embed="rId32">
-                      <a:extLst>
-                        <a:ext uri="{28A0092B-C50C-407E-A947-70E740481C1C}">
-                          <a14:useLocalDpi xmlns:a14="http://schemas.microsoft.com/office/drawing/2010/main" val="0"/>
-                        </a:ext>
-                      </a:extLst>
-                    </a:blip>
-                    <a:srcRect/>
-                    <a:stretch>
-                      <a:fillRect/>
-                    </a:stretch>
-                  </pic:blipFill>
-                  <pic:spPr bwMode="auto">
-                    <a:xfrm>
-                      <a:off x="0" y="0"/>
-                      <a:ext cx="5486400" cy="5125085"/>
-                    </a:xfrm>
-                    <a:prstGeom prst="rect">
-                      <a:avLst/>
-                    </a:prstGeom>
-                    <a:noFill/>
-                    <a:ln>
-                      <a:noFill/>
-                    </a:ln>
-                  </pic:spPr>
-                </pic:pic>
-              </a:graphicData>
-            </a:graphic>
-          </wp:inline>
-        </w:drawing>
-      </w:r>
-    </w:p>
-    <w:p>
-      <w:r>
-        <w:rPr>
-          <w:noProof/>
-        </w:rPr>
-        <w:drawing>
-          <wp:inline distT="0" distB="0" distL="0" distR="0">
+      <w:pPr>
+        <w:ind w:left="3600" w:firstLine="720"/>
+      </w:pPr>
+      <w:r>
+        <w:rPr>
+          <w:noProof/>
+        </w:rPr>
+        <w:drawing>
+          <wp:inline distT="0" distB="0" distL="0" distR="0" wp14:anchorId="3581740E" wp14:editId="424E01CC">
             <wp:extent cx="5486400" cy="4890770"/>
             <wp:effectExtent l="0" t="0" r="0" b="5080"/>
             <wp:docPr id="30" name="Picture 30"/>
@@ -2582,7 +2589,60 @@
         </w:rPr>
         <w:lastRenderedPageBreak/>
         <w:drawing>
-          <wp:inline distT="0" distB="0" distL="0" distR="0">
+          <wp:inline distT="0" distB="0" distL="0" distR="0" wp14:anchorId="20F00839" wp14:editId="3378497A">
+            <wp:extent cx="5486400" cy="5125085"/>
+            <wp:effectExtent l="0" t="0" r="0" b="0"/>
+            <wp:docPr id="34" name="Picture 34"/>
+            <wp:cNvGraphicFramePr>
+              <a:graphicFrameLocks xmlns:a="http://schemas.openxmlformats.org/drawingml/2006/main" noChangeAspect="1"/>
+            </wp:cNvGraphicFramePr>
+            <a:graphic xmlns:a="http://schemas.openxmlformats.org/drawingml/2006/main">
+              <a:graphicData uri="http://schemas.openxmlformats.org/drawingml/2006/picture">
+                <pic:pic xmlns:pic="http://schemas.openxmlformats.org/drawingml/2006/picture">
+                  <pic:nvPicPr>
+                    <pic:cNvPr id="0" name="Picture 34"/>
+                    <pic:cNvPicPr>
+                      <a:picLocks noChangeAspect="1" noChangeArrowheads="1"/>
+                    </pic:cNvPicPr>
+                  </pic:nvPicPr>
+                  <pic:blipFill>
+                    <a:blip r:embed="rId34">
+                      <a:extLst>
+                        <a:ext uri="{28A0092B-C50C-407E-A947-70E740481C1C}">
+                          <a14:useLocalDpi xmlns:a14="http://schemas.microsoft.com/office/drawing/2010/main" val="0"/>
+                        </a:ext>
+                      </a:extLst>
+                    </a:blip>
+                    <a:srcRect/>
+                    <a:stretch>
+                      <a:fillRect/>
+                    </a:stretch>
+                  </pic:blipFill>
+                  <pic:spPr bwMode="auto">
+                    <a:xfrm>
+                      <a:off x="0" y="0"/>
+                      <a:ext cx="5486400" cy="5125085"/>
+                    </a:xfrm>
+                    <a:prstGeom prst="rect">
+                      <a:avLst/>
+                    </a:prstGeom>
+                    <a:noFill/>
+                    <a:ln>
+                      <a:noFill/>
+                    </a:ln>
+                  </pic:spPr>
+                </pic:pic>
+              </a:graphicData>
+            </a:graphic>
+          </wp:inline>
+        </w:drawing>
+      </w:r>
+      <w:r>
+        <w:rPr>
+          <w:noProof/>
+        </w:rPr>
+        <w:drawing>
+          <wp:inline distT="0" distB="0" distL="0" distR="0" wp14:anchorId="223EC715" wp14:editId="5D682BBF">
             <wp:extent cx="5486400" cy="5125085"/>
             <wp:effectExtent l="0" t="0" r="0" b="0"/>
             <wp:docPr id="31" name="Picture 31"/>
@@ -2599,7 +2659,7 @@
                     </pic:cNvPicPr>
                   </pic:nvPicPr>
                   <pic:blipFill>
-                    <a:blip r:embed="rId34">
+                    <a:blip r:embed="rId35">
                       <a:extLst>
                         <a:ext uri="{28A0092B-C50C-407E-A947-70E740481C1C}">
                           <a14:useLocalDpi xmlns:a14="http://schemas.microsoft.com/office/drawing/2010/main" val="0"/>
@@ -2630,14 +2690,65 @@
           </wp:inline>
         </w:drawing>
       </w:r>
-    </w:p>
-    <w:p>
-      <w:r>
-        <w:rPr>
-          <w:noProof/>
-        </w:rPr>
-        <w:drawing>
-          <wp:inline distT="0" distB="0" distL="0" distR="0">
+      <w:r>
+        <w:rPr>
+          <w:noProof/>
+        </w:rPr>
+        <w:drawing>
+          <wp:inline distT="0" distB="0" distL="0" distR="0" wp14:anchorId="0A5F4541" wp14:editId="03F08145">
+            <wp:extent cx="5486400" cy="5125085"/>
+            <wp:effectExtent l="0" t="0" r="0" b="0"/>
+            <wp:docPr id="33" name="Picture 33"/>
+            <wp:cNvGraphicFramePr>
+              <a:graphicFrameLocks xmlns:a="http://schemas.openxmlformats.org/drawingml/2006/main" noChangeAspect="1"/>
+            </wp:cNvGraphicFramePr>
+            <a:graphic xmlns:a="http://schemas.openxmlformats.org/drawingml/2006/main">
+              <a:graphicData uri="http://schemas.openxmlformats.org/drawingml/2006/picture">
+                <pic:pic xmlns:pic="http://schemas.openxmlformats.org/drawingml/2006/picture">
+                  <pic:nvPicPr>
+                    <pic:cNvPr id="0" name="Picture 33"/>
+                    <pic:cNvPicPr>
+                      <a:picLocks noChangeAspect="1" noChangeArrowheads="1"/>
+                    </pic:cNvPicPr>
+                  </pic:nvPicPr>
+                  <pic:blipFill>
+                    <a:blip r:embed="rId36">
+                      <a:extLst>
+                        <a:ext uri="{28A0092B-C50C-407E-A947-70E740481C1C}">
+                          <a14:useLocalDpi xmlns:a14="http://schemas.microsoft.com/office/drawing/2010/main" val="0"/>
+                        </a:ext>
+                      </a:extLst>
+                    </a:blip>
+                    <a:srcRect/>
+                    <a:stretch>
+                      <a:fillRect/>
+                    </a:stretch>
+                  </pic:blipFill>
+                  <pic:spPr bwMode="auto">
+                    <a:xfrm>
+                      <a:off x="0" y="0"/>
+                      <a:ext cx="5486400" cy="5125085"/>
+                    </a:xfrm>
+                    <a:prstGeom prst="rect">
+                      <a:avLst/>
+                    </a:prstGeom>
+                    <a:noFill/>
+                    <a:ln>
+                      <a:noFill/>
+                    </a:ln>
+                  </pic:spPr>
+                </pic:pic>
+              </a:graphicData>
+            </a:graphic>
+          </wp:inline>
+        </w:drawing>
+      </w:r>
+      <w:r>
+        <w:rPr>
+          <w:noProof/>
+        </w:rPr>
+        <w:drawing>
+          <wp:inline distT="0" distB="0" distL="0" distR="0" wp14:anchorId="1B8A02D5" wp14:editId="189B60CD">
             <wp:extent cx="5486400" cy="5125085"/>
             <wp:effectExtent l="0" t="0" r="0" b="0"/>
             <wp:docPr id="32" name="Picture 32"/>
@@ -2654,7 +2765,7 @@
                     </pic:cNvPicPr>
                   </pic:nvPicPr>
                   <pic:blipFill>
-                    <a:blip r:embed="rId35">
+                    <a:blip r:embed="rId37">
                       <a:extLst>
                         <a:ext uri="{28A0092B-C50C-407E-A947-70E740481C1C}">
                           <a14:useLocalDpi xmlns:a14="http://schemas.microsoft.com/office/drawing/2010/main" val="0"/>
@@ -2686,125 +2797,19 @@
         </w:drawing>
       </w:r>
     </w:p>
+    <w:p/>
+    <w:p/>
+    <w:p/>
     <w:p>
-      <w:r>
-        <w:rPr>
-          <w:noProof/>
-        </w:rPr>
-        <w:lastRenderedPageBreak/>
-        <w:drawing>
-          <wp:inline distT="0" distB="0" distL="0" distR="0">
-            <wp:extent cx="5486400" cy="5125085"/>
-            <wp:effectExtent l="0" t="0" r="0" b="0"/>
-            <wp:docPr id="33" name="Picture 33"/>
-            <wp:cNvGraphicFramePr>
-              <a:graphicFrameLocks xmlns:a="http://schemas.openxmlformats.org/drawingml/2006/main" noChangeAspect="1"/>
-            </wp:cNvGraphicFramePr>
-            <a:graphic xmlns:a="http://schemas.openxmlformats.org/drawingml/2006/main">
-              <a:graphicData uri="http://schemas.openxmlformats.org/drawingml/2006/picture">
-                <pic:pic xmlns:pic="http://schemas.openxmlformats.org/drawingml/2006/picture">
-                  <pic:nvPicPr>
-                    <pic:cNvPr id="0" name="Picture 33"/>
-                    <pic:cNvPicPr>
-                      <a:picLocks noChangeAspect="1" noChangeArrowheads="1"/>
-                    </pic:cNvPicPr>
-                  </pic:nvPicPr>
-                  <pic:blipFill>
-                    <a:blip r:embed="rId36">
-                      <a:extLst>
-                        <a:ext uri="{28A0092B-C50C-407E-A947-70E740481C1C}">
-                          <a14:useLocalDpi xmlns:a14="http://schemas.microsoft.com/office/drawing/2010/main" val="0"/>
-                        </a:ext>
-                      </a:extLst>
-                    </a:blip>
-                    <a:srcRect/>
-                    <a:stretch>
-                      <a:fillRect/>
-                    </a:stretch>
-                  </pic:blipFill>
-                  <pic:spPr bwMode="auto">
-                    <a:xfrm>
-                      <a:off x="0" y="0"/>
-                      <a:ext cx="5486400" cy="5125085"/>
-                    </a:xfrm>
-                    <a:prstGeom prst="rect">
-                      <a:avLst/>
-                    </a:prstGeom>
-                    <a:noFill/>
-                    <a:ln>
-                      <a:noFill/>
-                    </a:ln>
-                  </pic:spPr>
-                </pic:pic>
-              </a:graphicData>
-            </a:graphic>
-          </wp:inline>
-        </w:drawing>
-      </w:r>
-    </w:p>
-    <w:p>
-      <w:r>
-        <w:rPr>
-          <w:noProof/>
-        </w:rPr>
-        <w:drawing>
-          <wp:inline distT="0" distB="0" distL="0" distR="0">
-            <wp:extent cx="5486400" cy="5125085"/>
-            <wp:effectExtent l="0" t="0" r="0" b="0"/>
-            <wp:docPr id="34" name="Picture 34"/>
-            <wp:cNvGraphicFramePr>
-              <a:graphicFrameLocks xmlns:a="http://schemas.openxmlformats.org/drawingml/2006/main" noChangeAspect="1"/>
-            </wp:cNvGraphicFramePr>
-            <a:graphic xmlns:a="http://schemas.openxmlformats.org/drawingml/2006/main">
-              <a:graphicData uri="http://schemas.openxmlformats.org/drawingml/2006/picture">
-                <pic:pic xmlns:pic="http://schemas.openxmlformats.org/drawingml/2006/picture">
-                  <pic:nvPicPr>
-                    <pic:cNvPr id="0" name="Picture 34"/>
-                    <pic:cNvPicPr>
-                      <a:picLocks noChangeAspect="1" noChangeArrowheads="1"/>
-                    </pic:cNvPicPr>
-                  </pic:nvPicPr>
-                  <pic:blipFill>
-                    <a:blip r:embed="rId37">
-                      <a:extLst>
-                        <a:ext uri="{28A0092B-C50C-407E-A947-70E740481C1C}">
-                          <a14:useLocalDpi xmlns:a14="http://schemas.microsoft.com/office/drawing/2010/main" val="0"/>
-                        </a:ext>
-                      </a:extLst>
-                    </a:blip>
-                    <a:srcRect/>
-                    <a:stretch>
-                      <a:fillRect/>
-                    </a:stretch>
-                  </pic:blipFill>
-                  <pic:spPr bwMode="auto">
-                    <a:xfrm>
-                      <a:off x="0" y="0"/>
-                      <a:ext cx="5486400" cy="5125085"/>
-                    </a:xfrm>
-                    <a:prstGeom prst="rect">
-                      <a:avLst/>
-                    </a:prstGeom>
-                    <a:noFill/>
-                    <a:ln>
-                      <a:noFill/>
-                    </a:ln>
-                  </pic:spPr>
-                </pic:pic>
-              </a:graphicData>
-            </a:graphic>
-          </wp:inline>
-        </w:drawing>
-      </w:r>
-    </w:p>
-    <w:p>
-      <w:r>
-        <w:rPr>
-          <w:noProof/>
-        </w:rPr>
-        <w:lastRenderedPageBreak/>
-        <w:drawing>
-          <wp:inline distT="0" distB="0" distL="0" distR="0">
+      <w:pPr>
+        <w:ind w:left="4320"/>
+      </w:pPr>
+      <w:r>
+        <w:rPr>
+          <w:noProof/>
+        </w:rPr>
+        <w:drawing>
+          <wp:inline distT="0" distB="0" distL="0" distR="0" wp14:anchorId="567C7EC9" wp14:editId="0118BAF7">
             <wp:extent cx="5486400" cy="4890770"/>
             <wp:effectExtent l="0" t="0" r="0" b="5080"/>
             <wp:docPr id="35" name="Picture 35"/>
@@ -2858,8 +2863,62 @@
         <w:rPr>
           <w:noProof/>
         </w:rPr>
-        <w:drawing>
-          <wp:inline distT="0" distB="0" distL="0" distR="0">
+        <w:lastRenderedPageBreak/>
+        <w:drawing>
+          <wp:inline distT="0" distB="0" distL="0" distR="0" wp14:anchorId="765753FB" wp14:editId="0F3DBCD2">
+            <wp:extent cx="5486400" cy="5125085"/>
+            <wp:effectExtent l="0" t="0" r="0" b="0"/>
+            <wp:docPr id="39" name="Picture 39"/>
+            <wp:cNvGraphicFramePr>
+              <a:graphicFrameLocks xmlns:a="http://schemas.openxmlformats.org/drawingml/2006/main" noChangeAspect="1"/>
+            </wp:cNvGraphicFramePr>
+            <a:graphic xmlns:a="http://schemas.openxmlformats.org/drawingml/2006/main">
+              <a:graphicData uri="http://schemas.openxmlformats.org/drawingml/2006/picture">
+                <pic:pic xmlns:pic="http://schemas.openxmlformats.org/drawingml/2006/picture">
+                  <pic:nvPicPr>
+                    <pic:cNvPr id="0" name="Picture 39"/>
+                    <pic:cNvPicPr>
+                      <a:picLocks noChangeAspect="1" noChangeArrowheads="1"/>
+                    </pic:cNvPicPr>
+                  </pic:nvPicPr>
+                  <pic:blipFill>
+                    <a:blip r:embed="rId39">
+                      <a:extLst>
+                        <a:ext uri="{28A0092B-C50C-407E-A947-70E740481C1C}">
+                          <a14:useLocalDpi xmlns:a14="http://schemas.microsoft.com/office/drawing/2010/main" val="0"/>
+                        </a:ext>
+                      </a:extLst>
+                    </a:blip>
+                    <a:srcRect/>
+                    <a:stretch>
+                      <a:fillRect/>
+                    </a:stretch>
+                  </pic:blipFill>
+                  <pic:spPr bwMode="auto">
+                    <a:xfrm>
+                      <a:off x="0" y="0"/>
+                      <a:ext cx="5486400" cy="5125085"/>
+                    </a:xfrm>
+                    <a:prstGeom prst="rect">
+                      <a:avLst/>
+                    </a:prstGeom>
+                    <a:noFill/>
+                    <a:ln>
+                      <a:noFill/>
+                    </a:ln>
+                  </pic:spPr>
+                </pic:pic>
+              </a:graphicData>
+            </a:graphic>
+          </wp:inline>
+        </w:drawing>
+      </w:r>
+      <w:r>
+        <w:rPr>
+          <w:noProof/>
+        </w:rPr>
+        <w:drawing>
+          <wp:inline distT="0" distB="0" distL="0" distR="0" wp14:anchorId="655EA95B" wp14:editId="7B940064">
             <wp:extent cx="5486400" cy="5125085"/>
             <wp:effectExtent l="0" t="0" r="0" b="0"/>
             <wp:docPr id="36" name="Picture 36"/>
@@ -2876,7 +2935,7 @@
                     </pic:cNvPicPr>
                   </pic:nvPicPr>
                   <pic:blipFill>
-                    <a:blip r:embed="rId39">
+                    <a:blip r:embed="rId40">
                       <a:extLst>
                         <a:ext uri="{28A0092B-C50C-407E-A947-70E740481C1C}">
                           <a14:useLocalDpi xmlns:a14="http://schemas.microsoft.com/office/drawing/2010/main" val="0"/>
@@ -2907,15 +2966,65 @@
           </wp:inline>
         </w:drawing>
       </w:r>
-    </w:p>
-    <w:p>
-      <w:r>
-        <w:rPr>
-          <w:noProof/>
-        </w:rPr>
-        <w:lastRenderedPageBreak/>
-        <w:drawing>
-          <wp:inline distT="0" distB="0" distL="0" distR="0">
+      <w:r>
+        <w:rPr>
+          <w:noProof/>
+        </w:rPr>
+        <w:drawing>
+          <wp:inline distT="0" distB="0" distL="0" distR="0" wp14:anchorId="3C8C8890" wp14:editId="765FDCF8">
+            <wp:extent cx="5486400" cy="5125085"/>
+            <wp:effectExtent l="0" t="0" r="0" b="0"/>
+            <wp:docPr id="38" name="Picture 38"/>
+            <wp:cNvGraphicFramePr>
+              <a:graphicFrameLocks xmlns:a="http://schemas.openxmlformats.org/drawingml/2006/main" noChangeAspect="1"/>
+            </wp:cNvGraphicFramePr>
+            <a:graphic xmlns:a="http://schemas.openxmlformats.org/drawingml/2006/main">
+              <a:graphicData uri="http://schemas.openxmlformats.org/drawingml/2006/picture">
+                <pic:pic xmlns:pic="http://schemas.openxmlformats.org/drawingml/2006/picture">
+                  <pic:nvPicPr>
+                    <pic:cNvPr id="0" name="Picture 38"/>
+                    <pic:cNvPicPr>
+                      <a:picLocks noChangeAspect="1" noChangeArrowheads="1"/>
+                    </pic:cNvPicPr>
+                  </pic:nvPicPr>
+                  <pic:blipFill>
+                    <a:blip r:embed="rId41">
+                      <a:extLst>
+                        <a:ext uri="{28A0092B-C50C-407E-A947-70E740481C1C}">
+                          <a14:useLocalDpi xmlns:a14="http://schemas.microsoft.com/office/drawing/2010/main" val="0"/>
+                        </a:ext>
+                      </a:extLst>
+                    </a:blip>
+                    <a:srcRect/>
+                    <a:stretch>
+                      <a:fillRect/>
+                    </a:stretch>
+                  </pic:blipFill>
+                  <pic:spPr bwMode="auto">
+                    <a:xfrm>
+                      <a:off x="0" y="0"/>
+                      <a:ext cx="5486400" cy="5125085"/>
+                    </a:xfrm>
+                    <a:prstGeom prst="rect">
+                      <a:avLst/>
+                    </a:prstGeom>
+                    <a:noFill/>
+                    <a:ln>
+                      <a:noFill/>
+                    </a:ln>
+                  </pic:spPr>
+                </pic:pic>
+              </a:graphicData>
+            </a:graphic>
+          </wp:inline>
+        </w:drawing>
+      </w:r>
+      <w:r>
+        <w:rPr>
+          <w:noProof/>
+        </w:rPr>
+        <w:drawing>
+          <wp:inline distT="0" distB="0" distL="0" distR="0" wp14:anchorId="04131FCF" wp14:editId="6CB7ED70">
             <wp:extent cx="5486400" cy="5125085"/>
             <wp:effectExtent l="0" t="0" r="0" b="0"/>
             <wp:docPr id="37" name="Picture 37"/>
@@ -2932,7 +3041,7 @@
                     </pic:cNvPicPr>
                   </pic:nvPicPr>
                   <pic:blipFill>
-                    <a:blip r:embed="rId40">
+                    <a:blip r:embed="rId42">
                       <a:extLst>
                         <a:ext uri="{28A0092B-C50C-407E-A947-70E740481C1C}">
                           <a14:useLocalDpi xmlns:a14="http://schemas.microsoft.com/office/drawing/2010/main" val="0"/>
@@ -2964,124 +3073,19 @@
         </w:drawing>
       </w:r>
     </w:p>
+    <w:p/>
+    <w:p/>
+    <w:p/>
     <w:p>
-      <w:r>
-        <w:rPr>
-          <w:noProof/>
-        </w:rPr>
-        <w:drawing>
-          <wp:inline distT="0" distB="0" distL="0" distR="0">
-            <wp:extent cx="5486400" cy="5125085"/>
-            <wp:effectExtent l="0" t="0" r="0" b="0"/>
-            <wp:docPr id="38" name="Picture 38"/>
-            <wp:cNvGraphicFramePr>
-              <a:graphicFrameLocks xmlns:a="http://schemas.openxmlformats.org/drawingml/2006/main" noChangeAspect="1"/>
-            </wp:cNvGraphicFramePr>
-            <a:graphic xmlns:a="http://schemas.openxmlformats.org/drawingml/2006/main">
-              <a:graphicData uri="http://schemas.openxmlformats.org/drawingml/2006/picture">
-                <pic:pic xmlns:pic="http://schemas.openxmlformats.org/drawingml/2006/picture">
-                  <pic:nvPicPr>
-                    <pic:cNvPr id="0" name="Picture 38"/>
-                    <pic:cNvPicPr>
-                      <a:picLocks noChangeAspect="1" noChangeArrowheads="1"/>
-                    </pic:cNvPicPr>
-                  </pic:nvPicPr>
-                  <pic:blipFill>
-                    <a:blip r:embed="rId41">
-                      <a:extLst>
-                        <a:ext uri="{28A0092B-C50C-407E-A947-70E740481C1C}">
-                          <a14:useLocalDpi xmlns:a14="http://schemas.microsoft.com/office/drawing/2010/main" val="0"/>
-                        </a:ext>
-                      </a:extLst>
-                    </a:blip>
-                    <a:srcRect/>
-                    <a:stretch>
-                      <a:fillRect/>
-                    </a:stretch>
-                  </pic:blipFill>
-                  <pic:spPr bwMode="auto">
-                    <a:xfrm>
-                      <a:off x="0" y="0"/>
-                      <a:ext cx="5486400" cy="5125085"/>
-                    </a:xfrm>
-                    <a:prstGeom prst="rect">
-                      <a:avLst/>
-                    </a:prstGeom>
-                    <a:noFill/>
-                    <a:ln>
-                      <a:noFill/>
-                    </a:ln>
-                  </pic:spPr>
-                </pic:pic>
-              </a:graphicData>
-            </a:graphic>
-          </wp:inline>
-        </w:drawing>
-      </w:r>
-    </w:p>
-    <w:p>
-      <w:r>
-        <w:rPr>
-          <w:noProof/>
-        </w:rPr>
-        <w:lastRenderedPageBreak/>
-        <w:drawing>
-          <wp:inline distT="0" distB="0" distL="0" distR="0">
-            <wp:extent cx="5486400" cy="5125085"/>
-            <wp:effectExtent l="0" t="0" r="0" b="0"/>
-            <wp:docPr id="39" name="Picture 39"/>
-            <wp:cNvGraphicFramePr>
-              <a:graphicFrameLocks xmlns:a="http://schemas.openxmlformats.org/drawingml/2006/main" noChangeAspect="1"/>
-            </wp:cNvGraphicFramePr>
-            <a:graphic xmlns:a="http://schemas.openxmlformats.org/drawingml/2006/main">
-              <a:graphicData uri="http://schemas.openxmlformats.org/drawingml/2006/picture">
-                <pic:pic xmlns:pic="http://schemas.openxmlformats.org/drawingml/2006/picture">
-                  <pic:nvPicPr>
-                    <pic:cNvPr id="0" name="Picture 39"/>
-                    <pic:cNvPicPr>
-                      <a:picLocks noChangeAspect="1" noChangeArrowheads="1"/>
-                    </pic:cNvPicPr>
-                  </pic:nvPicPr>
-                  <pic:blipFill>
-                    <a:blip r:embed="rId42">
-                      <a:extLst>
-                        <a:ext uri="{28A0092B-C50C-407E-A947-70E740481C1C}">
-                          <a14:useLocalDpi xmlns:a14="http://schemas.microsoft.com/office/drawing/2010/main" val="0"/>
-                        </a:ext>
-                      </a:extLst>
-                    </a:blip>
-                    <a:srcRect/>
-                    <a:stretch>
-                      <a:fillRect/>
-                    </a:stretch>
-                  </pic:blipFill>
-                  <pic:spPr bwMode="auto">
-                    <a:xfrm>
-                      <a:off x="0" y="0"/>
-                      <a:ext cx="5486400" cy="5125085"/>
-                    </a:xfrm>
-                    <a:prstGeom prst="rect">
-                      <a:avLst/>
-                    </a:prstGeom>
-                    <a:noFill/>
-                    <a:ln>
-                      <a:noFill/>
-                    </a:ln>
-                  </pic:spPr>
-                </pic:pic>
-              </a:graphicData>
-            </a:graphic>
-          </wp:inline>
-        </w:drawing>
-      </w:r>
-    </w:p>
-    <w:p>
-      <w:r>
-        <w:rPr>
-          <w:noProof/>
-        </w:rPr>
-        <w:drawing>
-          <wp:inline distT="0" distB="0" distL="0" distR="0">
+      <w:pPr>
+        <w:ind w:left="3600" w:firstLine="720"/>
+      </w:pPr>
+      <w:r>
+        <w:rPr>
+          <w:noProof/>
+        </w:rPr>
+        <w:drawing>
+          <wp:inline distT="0" distB="0" distL="0" distR="0" wp14:anchorId="1D12B3A2" wp14:editId="71822271">
             <wp:extent cx="5486400" cy="4890770"/>
             <wp:effectExtent l="0" t="0" r="0" b="5080"/>
             <wp:docPr id="40" name="Picture 40"/>
@@ -3137,7 +3141,60 @@
         </w:rPr>
         <w:lastRenderedPageBreak/>
         <w:drawing>
-          <wp:inline distT="0" distB="0" distL="0" distR="0">
+          <wp:inline distT="0" distB="0" distL="0" distR="0" wp14:anchorId="6F9943F2" wp14:editId="65D08409">
+            <wp:extent cx="5486400" cy="5125085"/>
+            <wp:effectExtent l="0" t="0" r="0" b="0"/>
+            <wp:docPr id="46" name="Picture 46"/>
+            <wp:cNvGraphicFramePr>
+              <a:graphicFrameLocks xmlns:a="http://schemas.openxmlformats.org/drawingml/2006/main" noChangeAspect="1"/>
+            </wp:cNvGraphicFramePr>
+            <a:graphic xmlns:a="http://schemas.openxmlformats.org/drawingml/2006/main">
+              <a:graphicData uri="http://schemas.openxmlformats.org/drawingml/2006/picture">
+                <pic:pic xmlns:pic="http://schemas.openxmlformats.org/drawingml/2006/picture">
+                  <pic:nvPicPr>
+                    <pic:cNvPr id="0" name="Picture 46"/>
+                    <pic:cNvPicPr>
+                      <a:picLocks noChangeAspect="1" noChangeArrowheads="1"/>
+                    </pic:cNvPicPr>
+                  </pic:nvPicPr>
+                  <pic:blipFill>
+                    <a:blip r:embed="rId44">
+                      <a:extLst>
+                        <a:ext uri="{28A0092B-C50C-407E-A947-70E740481C1C}">
+                          <a14:useLocalDpi xmlns:a14="http://schemas.microsoft.com/office/drawing/2010/main" val="0"/>
+                        </a:ext>
+                      </a:extLst>
+                    </a:blip>
+                    <a:srcRect/>
+                    <a:stretch>
+                      <a:fillRect/>
+                    </a:stretch>
+                  </pic:blipFill>
+                  <pic:spPr bwMode="auto">
+                    <a:xfrm>
+                      <a:off x="0" y="0"/>
+                      <a:ext cx="5486400" cy="5125085"/>
+                    </a:xfrm>
+                    <a:prstGeom prst="rect">
+                      <a:avLst/>
+                    </a:prstGeom>
+                    <a:noFill/>
+                    <a:ln>
+                      <a:noFill/>
+                    </a:ln>
+                  </pic:spPr>
+                </pic:pic>
+              </a:graphicData>
+            </a:graphic>
+          </wp:inline>
+        </w:drawing>
+      </w:r>
+      <w:r>
+        <w:rPr>
+          <w:noProof/>
+        </w:rPr>
+        <w:drawing>
+          <wp:inline distT="0" distB="0" distL="0" distR="0" wp14:anchorId="6441B9E5" wp14:editId="48858558">
             <wp:extent cx="5486400" cy="5125085"/>
             <wp:effectExtent l="0" t="0" r="0" b="0"/>
             <wp:docPr id="41" name="Picture 41"/>
@@ -3154,7 +3211,7 @@
                     </pic:cNvPicPr>
                   </pic:nvPicPr>
                   <pic:blipFill>
-                    <a:blip r:embed="rId44">
+                    <a:blip r:embed="rId45">
                       <a:extLst>
                         <a:ext uri="{28A0092B-C50C-407E-A947-70E740481C1C}">
                           <a14:useLocalDpi xmlns:a14="http://schemas.microsoft.com/office/drawing/2010/main" val="0"/>
@@ -3185,14 +3242,65 @@
           </wp:inline>
         </w:drawing>
       </w:r>
-    </w:p>
-    <w:p>
-      <w:r>
-        <w:rPr>
-          <w:noProof/>
-        </w:rPr>
-        <w:drawing>
-          <wp:inline distT="0" distB="0" distL="0" distR="0">
+      <w:r>
+        <w:rPr>
+          <w:noProof/>
+        </w:rPr>
+        <w:drawing>
+          <wp:inline distT="0" distB="0" distL="0" distR="0" wp14:anchorId="36730B4F" wp14:editId="768598D5">
+            <wp:extent cx="5486400" cy="5125085"/>
+            <wp:effectExtent l="0" t="0" r="0" b="0"/>
+            <wp:docPr id="43" name="Picture 43"/>
+            <wp:cNvGraphicFramePr>
+              <a:graphicFrameLocks xmlns:a="http://schemas.openxmlformats.org/drawingml/2006/main" noChangeAspect="1"/>
+            </wp:cNvGraphicFramePr>
+            <a:graphic xmlns:a="http://schemas.openxmlformats.org/drawingml/2006/main">
+              <a:graphicData uri="http://schemas.openxmlformats.org/drawingml/2006/picture">
+                <pic:pic xmlns:pic="http://schemas.openxmlformats.org/drawingml/2006/picture">
+                  <pic:nvPicPr>
+                    <pic:cNvPr id="0" name="Picture 43"/>
+                    <pic:cNvPicPr>
+                      <a:picLocks noChangeAspect="1" noChangeArrowheads="1"/>
+                    </pic:cNvPicPr>
+                  </pic:nvPicPr>
+                  <pic:blipFill>
+                    <a:blip r:embed="rId46">
+                      <a:extLst>
+                        <a:ext uri="{28A0092B-C50C-407E-A947-70E740481C1C}">
+                          <a14:useLocalDpi xmlns:a14="http://schemas.microsoft.com/office/drawing/2010/main" val="0"/>
+                        </a:ext>
+                      </a:extLst>
+                    </a:blip>
+                    <a:srcRect/>
+                    <a:stretch>
+                      <a:fillRect/>
+                    </a:stretch>
+                  </pic:blipFill>
+                  <pic:spPr bwMode="auto">
+                    <a:xfrm>
+                      <a:off x="0" y="0"/>
+                      <a:ext cx="5486400" cy="5125085"/>
+                    </a:xfrm>
+                    <a:prstGeom prst="rect">
+                      <a:avLst/>
+                    </a:prstGeom>
+                    <a:noFill/>
+                    <a:ln>
+                      <a:noFill/>
+                    </a:ln>
+                  </pic:spPr>
+                </pic:pic>
+              </a:graphicData>
+            </a:graphic>
+          </wp:inline>
+        </w:drawing>
+      </w:r>
+      <w:r>
+        <w:rPr>
+          <w:noProof/>
+        </w:rPr>
+        <w:drawing>
+          <wp:inline distT="0" distB="0" distL="0" distR="0" wp14:anchorId="00E2F33D" wp14:editId="1D9A162C">
             <wp:extent cx="5486400" cy="5125085"/>
             <wp:effectExtent l="0" t="0" r="0" b="0"/>
             <wp:docPr id="42" name="Picture 42"/>
@@ -3209,7 +3317,7 @@
                     </pic:cNvPicPr>
                   </pic:nvPicPr>
                   <pic:blipFill>
-                    <a:blip r:embed="rId45">
+                    <a:blip r:embed="rId47">
                       <a:extLst>
                         <a:ext uri="{28A0092B-C50C-407E-A947-70E740481C1C}">
                           <a14:useLocalDpi xmlns:a14="http://schemas.microsoft.com/office/drawing/2010/main" val="0"/>
@@ -3241,69 +3349,17 @@
         </w:drawing>
       </w:r>
     </w:p>
+    <w:p/>
     <w:p>
-      <w:r>
-        <w:rPr>
-          <w:noProof/>
-        </w:rPr>
-        <w:lastRenderedPageBreak/>
-        <w:drawing>
-          <wp:inline distT="0" distB="0" distL="0" distR="0">
-            <wp:extent cx="5486400" cy="5125085"/>
-            <wp:effectExtent l="0" t="0" r="0" b="0"/>
-            <wp:docPr id="43" name="Picture 43"/>
-            <wp:cNvGraphicFramePr>
-              <a:graphicFrameLocks xmlns:a="http://schemas.openxmlformats.org/drawingml/2006/main" noChangeAspect="1"/>
-            </wp:cNvGraphicFramePr>
-            <a:graphic xmlns:a="http://schemas.openxmlformats.org/drawingml/2006/main">
-              <a:graphicData uri="http://schemas.openxmlformats.org/drawingml/2006/picture">
-                <pic:pic xmlns:pic="http://schemas.openxmlformats.org/drawingml/2006/picture">
-                  <pic:nvPicPr>
-                    <pic:cNvPr id="0" name="Picture 43"/>
-                    <pic:cNvPicPr>
-                      <a:picLocks noChangeAspect="1" noChangeArrowheads="1"/>
-                    </pic:cNvPicPr>
-                  </pic:nvPicPr>
-                  <pic:blipFill>
-                    <a:blip r:embed="rId46">
-                      <a:extLst>
-                        <a:ext uri="{28A0092B-C50C-407E-A947-70E740481C1C}">
-                          <a14:useLocalDpi xmlns:a14="http://schemas.microsoft.com/office/drawing/2010/main" val="0"/>
-                        </a:ext>
-                      </a:extLst>
-                    </a:blip>
-                    <a:srcRect/>
-                    <a:stretch>
-                      <a:fillRect/>
-                    </a:stretch>
-                  </pic:blipFill>
-                  <pic:spPr bwMode="auto">
-                    <a:xfrm>
-                      <a:off x="0" y="0"/>
-                      <a:ext cx="5486400" cy="5125085"/>
-                    </a:xfrm>
-                    <a:prstGeom prst="rect">
-                      <a:avLst/>
-                    </a:prstGeom>
-                    <a:noFill/>
-                    <a:ln>
-                      <a:noFill/>
-                    </a:ln>
-                  </pic:spPr>
-                </pic:pic>
-              </a:graphicData>
-            </a:graphic>
-          </wp:inline>
-        </w:drawing>
-      </w:r>
-    </w:p>
-    <w:p>
-      <w:r>
-        <w:rPr>
-          <w:noProof/>
-        </w:rPr>
-        <w:drawing>
-          <wp:inline distT="0" distB="0" distL="0" distR="0">
+      <w:pPr>
+        <w:ind w:left="2880" w:firstLine="720"/>
+      </w:pPr>
+      <w:r>
+        <w:rPr>
+          <w:noProof/>
+        </w:rPr>
+        <w:drawing>
+          <wp:inline distT="0" distB="0" distL="0" distR="0" wp14:anchorId="05AC65B8" wp14:editId="41C6EBA2">
             <wp:extent cx="5486400" cy="4890770"/>
             <wp:effectExtent l="0" t="0" r="0" b="5080"/>
             <wp:docPr id="44" name="Picture 44"/>
@@ -3320,7 +3376,7 @@
                     </pic:cNvPicPr>
                   </pic:nvPicPr>
                   <pic:blipFill>
-                    <a:blip r:embed="rId47">
+                    <a:blip r:embed="rId48">
                       <a:extLst>
                         <a:ext uri="{28A0092B-C50C-407E-A947-70E740481C1C}">
                           <a14:useLocalDpi xmlns:a14="http://schemas.microsoft.com/office/drawing/2010/main" val="0"/>
@@ -3353,13 +3409,15 @@
       </w:r>
     </w:p>
     <w:p>
-      <w:r>
-        <w:rPr>
-          <w:noProof/>
-        </w:rPr>
-        <w:lastRenderedPageBreak/>
-        <w:drawing>
-          <wp:inline distT="0" distB="0" distL="0" distR="0">
+      <w:pPr>
+        <w:ind w:left="2880" w:firstLine="720"/>
+      </w:pPr>
+      <w:r>
+        <w:rPr>
+          <w:noProof/>
+        </w:rPr>
+        <w:drawing>
+          <wp:inline distT="0" distB="0" distL="0" distR="0" wp14:anchorId="074A6AA4" wp14:editId="4CE9BF50">
             <wp:extent cx="5486400" cy="4890770"/>
             <wp:effectExtent l="0" t="0" r="0" b="5080"/>
             <wp:docPr id="45" name="Picture 45"/>
@@ -3376,7 +3434,7 @@
                     </pic:cNvPicPr>
                   </pic:nvPicPr>
                   <pic:blipFill>
-                    <a:blip r:embed="rId48">
+                    <a:blip r:embed="rId49">
                       <a:extLst>
                         <a:ext uri="{28A0092B-C50C-407E-A947-70E740481C1C}">
                           <a14:useLocalDpi xmlns:a14="http://schemas.microsoft.com/office/drawing/2010/main" val="0"/>
@@ -3407,84 +3465,9 @@
           </wp:inline>
         </w:drawing>
       </w:r>
-    </w:p>
-    <w:p>
-      <w:r>
-        <w:rPr>
-          <w:noProof/>
-        </w:rPr>
-        <w:drawing>
-          <wp:inline distT="0" distB="0" distL="0" distR="0">
-            <wp:extent cx="5486400" cy="5125085"/>
-            <wp:effectExtent l="0" t="0" r="0" b="0"/>
-            <wp:docPr id="46" name="Picture 46"/>
-            <wp:cNvGraphicFramePr>
-              <a:graphicFrameLocks xmlns:a="http://schemas.openxmlformats.org/drawingml/2006/main" noChangeAspect="1"/>
-            </wp:cNvGraphicFramePr>
-            <a:graphic xmlns:a="http://schemas.openxmlformats.org/drawingml/2006/main">
-              <a:graphicData uri="http://schemas.openxmlformats.org/drawingml/2006/picture">
-                <pic:pic xmlns:pic="http://schemas.openxmlformats.org/drawingml/2006/picture">
-                  <pic:nvPicPr>
-                    <pic:cNvPr id="0" name="Picture 46"/>
-                    <pic:cNvPicPr>
-                      <a:picLocks noChangeAspect="1" noChangeArrowheads="1"/>
-                    </pic:cNvPicPr>
-                  </pic:nvPicPr>
-                  <pic:blipFill>
-                    <a:blip r:embed="rId49">
-                      <a:extLst>
-                        <a:ext uri="{28A0092B-C50C-407E-A947-70E740481C1C}">
-                          <a14:useLocalDpi xmlns:a14="http://schemas.microsoft.com/office/drawing/2010/main" val="0"/>
-                        </a:ext>
-                      </a:extLst>
-                    </a:blip>
-                    <a:srcRect/>
-                    <a:stretch>
-                      <a:fillRect/>
-                    </a:stretch>
-                  </pic:blipFill>
-                  <pic:spPr bwMode="auto">
-                    <a:xfrm>
-                      <a:off x="0" y="0"/>
-                      <a:ext cx="5486400" cy="5125085"/>
-                    </a:xfrm>
-                    <a:prstGeom prst="rect">
-                      <a:avLst/>
-                    </a:prstGeom>
-                    <a:noFill/>
-                    <a:ln>
-                      <a:noFill/>
-                    </a:ln>
-                  </pic:spPr>
-                </pic:pic>
-              </a:graphicData>
-            </a:graphic>
-          </wp:inline>
-        </w:drawing>
-      </w:r>
-    </w:p>
-    <w:p>
-      <w:pPr>
-        <w:rPr>
-          <w:i/>
-          <w:noProof/>
-          <w:color w:val="808080"/>
-        </w:rPr>
-      </w:pPr>
-      <w:hyperlink r:id="rId50" w:tooltip="https://www.mathworks.com/products/matlab" w:history="1">
-        <w:r>
-          <w:rPr>
-            <w:rStyle w:val="Hyperlink"/>
-            <w:i/>
-            <w:noProof/>
-            <w:u w:val="none"/>
-          </w:rPr>
-          <w:t>Published with MATLAB® R2021a</w:t>
-        </w:r>
-      </w:hyperlink>
     </w:p>
     <w:sectPr>
-      <w:pgSz w:w="16839" w:h="23814" w:code="8"/>
+      <w:pgSz w:w="20160" w:h="19152" w:code="8"/>
       <w:pgMar w:top="1440" w:right="1440" w:bottom="1440" w:left="1440" w:header="720" w:footer="720" w:gutter="0"/>
       <w:cols w:space="720"/>
       <w:docGrid w:linePitch="360"/>
@@ -3494,7 +3477,7 @@
 </file>
 
 <file path=word/styles.xml><?xml version="1.0" encoding="utf-8"?>
-<w:styles xmlns:mc="http://schemas.openxmlformats.org/markup-compatibility/2006" xmlns:r="http://schemas.openxmlformats.org/officeDocument/2006/relationships" xmlns:w="http://schemas.openxmlformats.org/wordprocessingml/2006/main" xmlns:w14="http://schemas.microsoft.com/office/word/2010/wordml" xmlns:w15="http://schemas.microsoft.com/office/word/2012/wordml" mc:Ignorable="w14 w15">
+<w:styles xmlns:mc="http://schemas.openxmlformats.org/markup-compatibility/2006" xmlns:r="http://schemas.openxmlformats.org/officeDocument/2006/relationships" xmlns:w="http://schemas.openxmlformats.org/wordprocessingml/2006/main" xmlns:w14="http://schemas.microsoft.com/office/word/2010/wordml" xmlns:w15="http://schemas.microsoft.com/office/word/2012/wordml" xmlns:w16cex="http://schemas.microsoft.com/office/word/2018/wordml/cex" xmlns:w16cid="http://schemas.microsoft.com/office/word/2016/wordml/cid" xmlns:w16="http://schemas.microsoft.com/office/word/2018/wordml" xmlns:w16se="http://schemas.microsoft.com/office/word/2015/wordml/symex" mc:Ignorable="w14 w15 w16se w16cid w16 w16cex">
   <w:docDefaults>
     <w:rPrDefault>
       <w:rPr>
@@ -3504,7 +3487,7 @@
     </w:rPrDefault>
     <w:pPrDefault/>
   </w:docDefaults>
-  <w:latentStyles w:defLockedState="0" w:defUIPriority="99" w:defSemiHidden="0" w:defUnhideWhenUsed="0" w:defQFormat="0" w:count="371">
+  <w:latentStyles w:defLockedState="0" w:defUIPriority="99" w:defSemiHidden="0" w:defUnhideWhenUsed="0" w:defQFormat="0" w:count="376">
     <w:lsdException w:name="Normal" w:uiPriority="0" w:qFormat="1"/>
     <w:lsdException w:name="heading 1" w:uiPriority="9" w:qFormat="1"/>
     <w:lsdException w:name="heading 2" w:semiHidden="1" w:uiPriority="9" w:unhideWhenUsed="1" w:qFormat="1"/>
@@ -3610,7 +3593,6 @@
     <w:lsdException w:name="HTML Sample" w:semiHidden="1" w:unhideWhenUsed="1"/>
     <w:lsdException w:name="HTML Typewriter" w:semiHidden="1" w:unhideWhenUsed="1"/>
     <w:lsdException w:name="HTML Variable" w:semiHidden="1" w:unhideWhenUsed="1"/>
-    <w:lsdException w:name="Normal Table" w:semiHidden="1" w:unhideWhenUsed="1"/>
     <w:lsdException w:name="annotation subject" w:semiHidden="1" w:unhideWhenUsed="1"/>
     <w:lsdException w:name="No List" w:semiHidden="1" w:unhideWhenUsed="1"/>
     <w:lsdException w:name="Outline List 1" w:semiHidden="1" w:unhideWhenUsed="1"/>
@@ -3653,11 +3635,8 @@
     <w:lsdException w:name="Table Contemporary" w:semiHidden="1" w:unhideWhenUsed="1"/>
     <w:lsdException w:name="Table Elegant" w:semiHidden="1" w:unhideWhenUsed="1"/>
     <w:lsdException w:name="Table Professional" w:semiHidden="1" w:unhideWhenUsed="1"/>
-    <w:lsdException w:name="Table Subtle 1" w:semiHidden="1" w:unhideWhenUsed="1"/>
     <w:lsdException w:name="Table Subtle 2" w:semiHidden="1" w:unhideWhenUsed="1"/>
     <w:lsdException w:name="Table Web 1" w:semiHidden="1" w:unhideWhenUsed="1"/>
-    <w:lsdException w:name="Table Web 2" w:semiHidden="1" w:unhideWhenUsed="1"/>
-    <w:lsdException w:name="Table Web 3" w:semiHidden="1" w:unhideWhenUsed="1"/>
     <w:lsdException w:name="Balloon Text" w:semiHidden="1" w:unhideWhenUsed="1"/>
     <w:lsdException w:name="Table Grid" w:uiPriority="39"/>
     <w:lsdException w:name="Table Theme" w:semiHidden="1" w:unhideWhenUsed="1"/>
@@ -3876,6 +3855,11 @@
     <w:lsdException w:name="List Table 5 Dark Accent 6" w:uiPriority="50"/>
     <w:lsdException w:name="List Table 6 Colorful Accent 6" w:uiPriority="51"/>
     <w:lsdException w:name="List Table 7 Colorful Accent 6" w:uiPriority="52"/>
+    <w:lsdException w:name="Mention" w:semiHidden="1" w:unhideWhenUsed="1"/>
+    <w:lsdException w:name="Smart Hyperlink" w:semiHidden="1" w:unhideWhenUsed="1"/>
+    <w:lsdException w:name="Hashtag" w:semiHidden="1" w:unhideWhenUsed="1"/>
+    <w:lsdException w:name="Unresolved Mention" w:semiHidden="1" w:unhideWhenUsed="1"/>
+    <w:lsdException w:name="Smart Link" w:semiHidden="1" w:unhideWhenUsed="1"/>
   </w:latentStyles>
   <w:style w:type="paragraph" w:default="1" w:styleId="Normal">
     <w:name w:val="Normal"/>

</xml_diff>